<commit_message>
hamburger menu en responsive
</commit_message>
<xml_diff>
--- a/sjabloon project/Project.docx
+++ b/sjabloon project/Project.docx
@@ -43,7 +43,19 @@
               <w:rPr>
                 <w:sz w:val="56"/>
               </w:rPr>
-              <w:t>&lt;&lt;naam project&gt;&gt;</w:t>
+              <w:t>&lt;&lt;</w:t>
+            </w:r>
+            <w:r>
+              <w:rPr>
+                <w:sz w:val="56"/>
+              </w:rPr>
+              <w:t xml:space="preserve">Game Stars </w:t>
+            </w:r>
+            <w:r>
+              <w:rPr>
+                <w:sz w:val="56"/>
+              </w:rPr>
+              <w:t>&gt;&gt;</w:t>
             </w:r>
           </w:p>
         </w:tc>
@@ -62,7 +74,31 @@
               <w:rPr>
                 <w:sz w:val="96"/>
               </w:rPr>
-              <w:t>&lt;&lt;naam document&gt;&gt;</w:t>
+              <w:t>&lt;&lt;</w:t>
+            </w:r>
+            <w:r>
+              <w:rPr>
+                <w:sz w:val="96"/>
+              </w:rPr>
+              <w:t xml:space="preserve"> </w:t>
+            </w:r>
+            <w:r>
+              <w:rPr>
+                <w:sz w:val="56"/>
+              </w:rPr>
+              <w:t>Game Stars</w:t>
+            </w:r>
+            <w:r>
+              <w:rPr>
+                <w:sz w:val="56"/>
+              </w:rPr>
+              <w:t xml:space="preserve"> Opdracht</w:t>
+            </w:r>
+            <w:r>
+              <w:rPr>
+                <w:sz w:val="96"/>
+              </w:rPr>
+              <w:t>&gt;&gt;</w:t>
             </w:r>
           </w:p>
         </w:tc>
@@ -248,6 +284,12 @@
                 <w:sz w:val="28"/>
               </w:rPr>
             </w:pPr>
+            <w:r>
+              <w:rPr>
+                <w:sz w:val="28"/>
+              </w:rPr>
+              <w:t>1</w:t>
+            </w:r>
           </w:p>
         </w:tc>
       </w:tr>
@@ -292,6 +334,40 @@
                 <w:sz w:val="28"/>
               </w:rPr>
             </w:pPr>
+            <w:r>
+              <w:rPr>
+                <w:sz w:val="28"/>
+              </w:rPr>
+              <w:t xml:space="preserve">Cihat Bilen / Alper </w:t>
+            </w:r>
+            <w:proofErr w:type="spellStart"/>
+            <w:r>
+              <w:rPr>
+                <w:sz w:val="28"/>
+              </w:rPr>
+              <w:t>Altan</w:t>
+            </w:r>
+            <w:proofErr w:type="spellEnd"/>
+            <w:r>
+              <w:rPr>
+                <w:sz w:val="28"/>
+              </w:rPr>
+              <w:t xml:space="preserve">/ </w:t>
+            </w:r>
+            <w:proofErr w:type="spellStart"/>
+            <w:r>
+              <w:rPr>
+                <w:sz w:val="28"/>
+              </w:rPr>
+              <w:t>Jiyan</w:t>
+            </w:r>
+            <w:proofErr w:type="spellEnd"/>
+            <w:r>
+              <w:rPr>
+                <w:sz w:val="28"/>
+              </w:rPr>
+              <w:t xml:space="preserve"> Adam/ Ivan Blom</w:t>
+            </w:r>
           </w:p>
         </w:tc>
       </w:tr>
@@ -336,6 +412,14 @@
                 <w:sz w:val="28"/>
               </w:rPr>
             </w:pPr>
+            <w:proofErr w:type="spellStart"/>
+            <w:r>
+              <w:rPr>
+                <w:sz w:val="28"/>
+              </w:rPr>
+              <w:t>tarik</w:t>
+            </w:r>
+            <w:proofErr w:type="spellEnd"/>
           </w:p>
         </w:tc>
       </w:tr>
@@ -1638,41 +1722,51 @@
       </w:r>
       <w:proofErr w:type="spellEnd"/>
     </w:p>
+    <w:bookmarkStart w:id="1" w:name="_MON_1704093573"/>
+    <w:bookmarkEnd w:id="1"/>
     <w:p>
       <w:r>
-        <w:t xml:space="preserve">[Beschrijf hier de </w:t>
-      </w:r>
-      <w:proofErr w:type="spellStart"/>
-      <w:r>
-        <w:t>orientatie</w:t>
-      </w:r>
-      <w:proofErr w:type="spellEnd"/>
-      <w:r>
-        <w:t xml:space="preserve"> </w:t>
-      </w:r>
-      <w:r>
-        <w:t>bij</w:t>
-      </w:r>
-      <w:r>
-        <w:t xml:space="preserve"> het maken van de</w:t>
-      </w:r>
-      <w:r>
-        <w:t xml:space="preserve"> website</w:t>
-      </w:r>
-      <w:r>
-        <w:t>. Hiervoor gebruik je het interviewverslag</w:t>
-      </w:r>
-      <w:r>
-        <w:t xml:space="preserve">en vergelijkbare </w:t>
-      </w:r>
-      <w:r>
-        <w:t xml:space="preserve">websites </w:t>
-      </w:r>
-      <w:r>
-        <w:t>]</w:t>
+        <w:object w:dxaOrig="1520" w:dyaOrig="985" w14:anchorId="5D225493">
+          <v:shapetype id="_x0000_t75" coordsize="21600,21600" o:spt="75" o:preferrelative="t" path="m@4@5l@4@11@9@11@9@5xe" filled="f" stroked="f">
+            <v:stroke joinstyle="miter"/>
+            <v:formulas>
+              <v:f eqn="if lineDrawn pixelLineWidth 0"/>
+              <v:f eqn="sum @0 1 0"/>
+              <v:f eqn="sum 0 0 @1"/>
+              <v:f eqn="prod @2 1 2"/>
+              <v:f eqn="prod @3 21600 pixelWidth"/>
+              <v:f eqn="prod @3 21600 pixelHeight"/>
+              <v:f eqn="sum @0 0 1"/>
+              <v:f eqn="prod @6 1 2"/>
+              <v:f eqn="prod @7 21600 pixelWidth"/>
+              <v:f eqn="sum @8 21600 0"/>
+              <v:f eqn="prod @7 21600 pixelHeight"/>
+              <v:f eqn="sum @10 21600 0"/>
+            </v:formulas>
+            <v:path o:extrusionok="f" gradientshapeok="t" o:connecttype="rect"/>
+            <o:lock v:ext="edit" aspectratio="t"/>
+          </v:shapetype>
+          <v:shape id="_x0000_i1028" type="#_x0000_t75" style="width:76.2pt;height:49.2pt" o:ole="">
+            <v:imagedata r:id="rId14" o:title=""/>
+          </v:shape>
+          <o:OLEObject Type="Embed" ProgID="Word.Document.12" ShapeID="_x0000_i1028" DrawAspect="Icon" ObjectID="_1704095139" r:id="rId15">
+            <o:FieldCodes>\s</o:FieldCodes>
+          </o:OLEObject>
+        </w:object>
       </w:r>
     </w:p>
-    <w:p/>
+    <w:bookmarkStart w:id="2" w:name="_MON_1704093561"/>
+    <w:bookmarkEnd w:id="2"/>
+    <w:p>
+      <w:r>
+        <w:object w:dxaOrig="1520" w:dyaOrig="985" w14:anchorId="71CE7F12">
+          <v:shape id="_x0000_i1027" type="#_x0000_t75" style="width:76.2pt;height:49.2pt" o:ole="">
+            <v:imagedata r:id="rId16" o:title=""/>
+          </v:shape>
+          <o:OLEObject Type="Embed" ProgID="Word.OpenDocumentText.12" ShapeID="_x0000_i1027" DrawAspect="Icon" ObjectID="_1704095140" r:id="rId17"/>
+        </w:object>
+      </w:r>
+    </w:p>
     <w:p>
       <w:pPr>
         <w:pStyle w:val="Kop2"/>
@@ -1681,15 +1775,55 @@
           <w:numId w:val="10"/>
         </w:numPr>
       </w:pPr>
-      <w:bookmarkStart w:id="1" w:name="_Toc460396088"/>
+      <w:bookmarkStart w:id="3" w:name="_Toc460396088"/>
       <w:r>
         <w:t>Projectopdracht</w:t>
       </w:r>
-      <w:bookmarkEnd w:id="1"/>
+      <w:bookmarkEnd w:id="3"/>
+    </w:p>
+    <w:p/>
+    <w:p>
+      <w:pPr>
+        <w:pStyle w:val="Normaalweb"/>
+        <w:shd w:val="clear" w:color="auto" w:fill="FFFFFF" w:themeFill="background1"/>
+        <w:spacing w:before="0" w:beforeAutospacing="0" w:after="120" w:afterAutospacing="0"/>
+        <w:rPr>
+          <w:rFonts w:ascii="Segoe UI" w:hAnsi="Segoe UI" w:cs="Segoe UI"/>
+          <w:color w:val="172B4D"/>
+          <w:sz w:val="22"/>
+          <w:szCs w:val="22"/>
+        </w:rPr>
+      </w:pPr>
+      <w:r>
+        <w:rPr>
+          <w:rFonts w:ascii="Segoe UI" w:hAnsi="Segoe UI" w:cs="Segoe UI"/>
+          <w:color w:val="172B4D"/>
+          <w:sz w:val="22"/>
+          <w:szCs w:val="22"/>
+        </w:rPr>
+        <w:t>Onduidelijk geformuleerd: de klant heeft ons gevraagd om een moodboard te maken we snappen niet precies hoe wij de moodboard moeten maken en daarom gaan we contact opnemen met de klant.</w:t>
+      </w:r>
     </w:p>
     <w:p>
-      <w:r>
-        <w:t>[Beschrijf hier zo beknopt mogelijk wat de opdracht inhoudt]</w:t>
+      <w:pPr>
+        <w:pStyle w:val="Normaalweb"/>
+        <w:shd w:val="clear" w:color="auto" w:fill="FFFFFF" w:themeFill="background1"/>
+        <w:spacing w:before="0" w:beforeAutospacing="0" w:after="120" w:afterAutospacing="0"/>
+        <w:rPr>
+          <w:rFonts w:ascii="Segoe UI" w:hAnsi="Segoe UI" w:cs="Segoe UI"/>
+          <w:color w:val="172B4D"/>
+          <w:sz w:val="22"/>
+          <w:szCs w:val="22"/>
+        </w:rPr>
+      </w:pPr>
+      <w:r>
+        <w:rPr>
+          <w:rFonts w:ascii="Segoe UI" w:hAnsi="Segoe UI" w:cs="Segoe UI"/>
+          <w:color w:val="172B4D"/>
+          <w:sz w:val="22"/>
+          <w:szCs w:val="22"/>
+        </w:rPr>
+        <w:t>Goed geformuleerd: ons team gaat zorgen voor een website voor gamers die binnen 10 weken af. De website moet duidelijk zijn en een goed structuur hebben.</w:t>
       </w:r>
     </w:p>
     <w:p/>
@@ -1713,21 +1847,24 @@
     <w:tbl>
       <w:tblPr>
         <w:tblStyle w:val="Tabelraster"/>
-        <w:tblW w:w="0" w:type="auto"/>
+        <w:tblW w:w="9221" w:type="dxa"/>
         <w:tblInd w:w="-113" w:type="dxa"/>
         <w:tblLook w:val="04A0" w:firstRow="1" w:lastRow="0" w:firstColumn="1" w:lastColumn="0" w:noHBand="0" w:noVBand="1"/>
       </w:tblPr>
       <w:tblGrid>
-        <w:gridCol w:w="1101"/>
-        <w:gridCol w:w="2693"/>
-        <w:gridCol w:w="2908"/>
-        <w:gridCol w:w="1374"/>
-        <w:gridCol w:w="1099"/>
+        <w:gridCol w:w="1106"/>
+        <w:gridCol w:w="2707"/>
+        <w:gridCol w:w="2923"/>
+        <w:gridCol w:w="1381"/>
+        <w:gridCol w:w="1104"/>
       </w:tblGrid>
       <w:tr>
-        <w:tc>
-          <w:tcPr>
-            <w:tcW w:w="1101" w:type="dxa"/>
+        <w:trPr>
+          <w:trHeight w:val="526"/>
+        </w:trPr>
+        <w:tc>
+          <w:tcPr>
+            <w:tcW w:w="1106" w:type="dxa"/>
           </w:tcPr>
           <w:p>
             <w:pPr>
@@ -1744,7 +1881,7 @@
         </w:tc>
         <w:tc>
           <w:tcPr>
-            <w:tcW w:w="2693" w:type="dxa"/>
+            <w:tcW w:w="2707" w:type="dxa"/>
           </w:tcPr>
           <w:p>
             <w:pPr>
@@ -1770,7 +1907,7 @@
         </w:tc>
         <w:tc>
           <w:tcPr>
-            <w:tcW w:w="2908" w:type="dxa"/>
+            <w:tcW w:w="2923" w:type="dxa"/>
           </w:tcPr>
           <w:p>
             <w:pPr>
@@ -1796,7 +1933,7 @@
         </w:tc>
         <w:tc>
           <w:tcPr>
-            <w:tcW w:w="1374" w:type="dxa"/>
+            <w:tcW w:w="1381" w:type="dxa"/>
           </w:tcPr>
           <w:p>
             <w:pPr>
@@ -1822,7 +1959,7 @@
         </w:tc>
         <w:tc>
           <w:tcPr>
-            <w:tcW w:w="1099" w:type="dxa"/>
+            <w:tcW w:w="1104" w:type="dxa"/>
           </w:tcPr>
           <w:p>
             <w:pPr>
@@ -1848,9 +1985,12 @@
         </w:tc>
       </w:tr>
       <w:tr>
-        <w:tc>
-          <w:tcPr>
-            <w:tcW w:w="1101" w:type="dxa"/>
+        <w:trPr>
+          <w:trHeight w:val="257"/>
+        </w:trPr>
+        <w:tc>
+          <w:tcPr>
+            <w:tcW w:w="1106" w:type="dxa"/>
           </w:tcPr>
           <w:p>
             <w:pPr>
@@ -1874,7 +2014,7 @@
         </w:tc>
         <w:tc>
           <w:tcPr>
-            <w:tcW w:w="2693" w:type="dxa"/>
+            <w:tcW w:w="2707" w:type="dxa"/>
           </w:tcPr>
           <w:p>
             <w:pPr>
@@ -1896,7 +2036,7 @@
         </w:tc>
         <w:tc>
           <w:tcPr>
-            <w:tcW w:w="2908" w:type="dxa"/>
+            <w:tcW w:w="2923" w:type="dxa"/>
           </w:tcPr>
           <w:p>
             <w:pPr>
@@ -1907,11 +2047,27 @@
                 <w:szCs w:val="20"/>
               </w:rPr>
             </w:pPr>
-          </w:p>
-        </w:tc>
-        <w:tc>
-          <w:tcPr>
-            <w:tcW w:w="1374" w:type="dxa"/>
+            <w:proofErr w:type="spellStart"/>
+            <w:r>
+              <w:rPr>
+                <w:sz w:val="20"/>
+                <w:szCs w:val="20"/>
+              </w:rPr>
+              <w:t>Jiyan</w:t>
+            </w:r>
+            <w:proofErr w:type="spellEnd"/>
+            <w:r>
+              <w:rPr>
+                <w:sz w:val="20"/>
+                <w:szCs w:val="20"/>
+              </w:rPr>
+              <w:t xml:space="preserve"> Adam</w:t>
+            </w:r>
+          </w:p>
+        </w:tc>
+        <w:tc>
+          <w:tcPr>
+            <w:tcW w:w="1381" w:type="dxa"/>
           </w:tcPr>
           <w:p>
             <w:pPr>
@@ -1933,7 +2089,7 @@
         </w:tc>
         <w:tc>
           <w:tcPr>
-            <w:tcW w:w="1099" w:type="dxa"/>
+            <w:tcW w:w="1104" w:type="dxa"/>
           </w:tcPr>
           <w:p>
             <w:pPr>
@@ -1948,9 +2104,12 @@
         </w:tc>
       </w:tr>
       <w:tr>
-        <w:tc>
-          <w:tcPr>
-            <w:tcW w:w="1101" w:type="dxa"/>
+        <w:trPr>
+          <w:trHeight w:val="257"/>
+        </w:trPr>
+        <w:tc>
+          <w:tcPr>
+            <w:tcW w:w="1106" w:type="dxa"/>
           </w:tcPr>
           <w:p>
             <w:pPr>
@@ -1965,7 +2124,7 @@
         </w:tc>
         <w:tc>
           <w:tcPr>
-            <w:tcW w:w="2693" w:type="dxa"/>
+            <w:tcW w:w="2707" w:type="dxa"/>
           </w:tcPr>
           <w:p>
             <w:pPr>
@@ -1987,7 +2146,7 @@
         </w:tc>
         <w:tc>
           <w:tcPr>
-            <w:tcW w:w="2908" w:type="dxa"/>
+            <w:tcW w:w="2923" w:type="dxa"/>
           </w:tcPr>
           <w:p>
             <w:pPr>
@@ -1998,11 +2157,18 @@
                 <w:szCs w:val="20"/>
               </w:rPr>
             </w:pPr>
-          </w:p>
-        </w:tc>
-        <w:tc>
-          <w:tcPr>
-            <w:tcW w:w="1374" w:type="dxa"/>
+            <w:r>
+              <w:rPr>
+                <w:sz w:val="20"/>
+                <w:szCs w:val="20"/>
+              </w:rPr>
+              <w:t>-</w:t>
+            </w:r>
+          </w:p>
+        </w:tc>
+        <w:tc>
+          <w:tcPr>
+            <w:tcW w:w="1381" w:type="dxa"/>
           </w:tcPr>
           <w:p>
             <w:pPr>
@@ -2024,7 +2190,7 @@
         </w:tc>
         <w:tc>
           <w:tcPr>
-            <w:tcW w:w="1099" w:type="dxa"/>
+            <w:tcW w:w="1104" w:type="dxa"/>
           </w:tcPr>
           <w:p>
             <w:pPr>
@@ -2039,9 +2205,12 @@
         </w:tc>
       </w:tr>
       <w:tr>
-        <w:tc>
-          <w:tcPr>
-            <w:tcW w:w="1101" w:type="dxa"/>
+        <w:trPr>
+          <w:trHeight w:val="257"/>
+        </w:trPr>
+        <w:tc>
+          <w:tcPr>
+            <w:tcW w:w="1106" w:type="dxa"/>
           </w:tcPr>
           <w:p>
             <w:pPr>
@@ -2056,7 +2225,7 @@
         </w:tc>
         <w:tc>
           <w:tcPr>
-            <w:tcW w:w="2693" w:type="dxa"/>
+            <w:tcW w:w="2707" w:type="dxa"/>
           </w:tcPr>
           <w:p>
             <w:pPr>
@@ -2078,7 +2247,7 @@
         </w:tc>
         <w:tc>
           <w:tcPr>
-            <w:tcW w:w="2908" w:type="dxa"/>
+            <w:tcW w:w="2923" w:type="dxa"/>
           </w:tcPr>
           <w:p>
             <w:pPr>
@@ -2089,11 +2258,27 @@
                 <w:szCs w:val="20"/>
               </w:rPr>
             </w:pPr>
-          </w:p>
-        </w:tc>
-        <w:tc>
-          <w:tcPr>
-            <w:tcW w:w="1374" w:type="dxa"/>
+            <w:proofErr w:type="spellStart"/>
+            <w:r>
+              <w:rPr>
+                <w:sz w:val="20"/>
+                <w:szCs w:val="20"/>
+              </w:rPr>
+              <w:t>Jiyan</w:t>
+            </w:r>
+            <w:proofErr w:type="spellEnd"/>
+            <w:r>
+              <w:rPr>
+                <w:sz w:val="20"/>
+                <w:szCs w:val="20"/>
+              </w:rPr>
+              <w:t xml:space="preserve"> Adam</w:t>
+            </w:r>
+          </w:p>
+        </w:tc>
+        <w:tc>
+          <w:tcPr>
+            <w:tcW w:w="1381" w:type="dxa"/>
           </w:tcPr>
           <w:p>
             <w:pPr>
@@ -2115,7 +2300,7 @@
         </w:tc>
         <w:tc>
           <w:tcPr>
-            <w:tcW w:w="1099" w:type="dxa"/>
+            <w:tcW w:w="1104" w:type="dxa"/>
           </w:tcPr>
           <w:p>
             <w:pPr>
@@ -2130,9 +2315,12 @@
         </w:tc>
       </w:tr>
       <w:tr>
-        <w:tc>
-          <w:tcPr>
-            <w:tcW w:w="1101" w:type="dxa"/>
+        <w:trPr>
+          <w:trHeight w:val="257"/>
+        </w:trPr>
+        <w:tc>
+          <w:tcPr>
+            <w:tcW w:w="1106" w:type="dxa"/>
           </w:tcPr>
           <w:p>
             <w:pPr>
@@ -2154,7 +2342,7 @@
         </w:tc>
         <w:tc>
           <w:tcPr>
-            <w:tcW w:w="2693" w:type="dxa"/>
+            <w:tcW w:w="2707" w:type="dxa"/>
           </w:tcPr>
           <w:p>
             <w:pPr>
@@ -2176,7 +2364,7 @@
         </w:tc>
         <w:tc>
           <w:tcPr>
-            <w:tcW w:w="2908" w:type="dxa"/>
+            <w:tcW w:w="2923" w:type="dxa"/>
           </w:tcPr>
           <w:p>
             <w:pPr>
@@ -2191,7 +2379,7 @@
         </w:tc>
         <w:tc>
           <w:tcPr>
-            <w:tcW w:w="1374" w:type="dxa"/>
+            <w:tcW w:w="1381" w:type="dxa"/>
           </w:tcPr>
           <w:p>
             <w:pPr>
@@ -2213,7 +2401,7 @@
         </w:tc>
         <w:tc>
           <w:tcPr>
-            <w:tcW w:w="1099" w:type="dxa"/>
+            <w:tcW w:w="1104" w:type="dxa"/>
           </w:tcPr>
           <w:p>
             <w:pPr>
@@ -2228,9 +2416,12 @@
         </w:tc>
       </w:tr>
       <w:tr>
-        <w:tc>
-          <w:tcPr>
-            <w:tcW w:w="1101" w:type="dxa"/>
+        <w:trPr>
+          <w:trHeight w:val="257"/>
+        </w:trPr>
+        <w:tc>
+          <w:tcPr>
+            <w:tcW w:w="1106" w:type="dxa"/>
           </w:tcPr>
           <w:p>
             <w:pPr>
@@ -2245,7 +2436,7 @@
         </w:tc>
         <w:tc>
           <w:tcPr>
-            <w:tcW w:w="2693" w:type="dxa"/>
+            <w:tcW w:w="2707" w:type="dxa"/>
           </w:tcPr>
           <w:p>
             <w:pPr>
@@ -2267,7 +2458,7 @@
         </w:tc>
         <w:tc>
           <w:tcPr>
-            <w:tcW w:w="2908" w:type="dxa"/>
+            <w:tcW w:w="2923" w:type="dxa"/>
           </w:tcPr>
           <w:p>
             <w:pPr>
@@ -2278,11 +2469,18 @@
                 <w:szCs w:val="20"/>
               </w:rPr>
             </w:pPr>
-          </w:p>
-        </w:tc>
-        <w:tc>
-          <w:tcPr>
-            <w:tcW w:w="1374" w:type="dxa"/>
+            <w:r>
+              <w:rPr>
+                <w:sz w:val="20"/>
+                <w:szCs w:val="20"/>
+              </w:rPr>
+              <w:t>Cihat Bilen</w:t>
+            </w:r>
+          </w:p>
+        </w:tc>
+        <w:tc>
+          <w:tcPr>
+            <w:tcW w:w="1381" w:type="dxa"/>
           </w:tcPr>
           <w:p>
             <w:pPr>
@@ -2304,7 +2502,7 @@
         </w:tc>
         <w:tc>
           <w:tcPr>
-            <w:tcW w:w="1099" w:type="dxa"/>
+            <w:tcW w:w="1104" w:type="dxa"/>
           </w:tcPr>
           <w:p>
             <w:pPr>
@@ -2319,9 +2517,12 @@
         </w:tc>
       </w:tr>
       <w:tr>
-        <w:tc>
-          <w:tcPr>
-            <w:tcW w:w="1101" w:type="dxa"/>
+        <w:trPr>
+          <w:trHeight w:val="269"/>
+        </w:trPr>
+        <w:tc>
+          <w:tcPr>
+            <w:tcW w:w="1106" w:type="dxa"/>
           </w:tcPr>
           <w:p>
             <w:pPr>
@@ -2343,7 +2544,7 @@
         </w:tc>
         <w:tc>
           <w:tcPr>
-            <w:tcW w:w="2693" w:type="dxa"/>
+            <w:tcW w:w="2707" w:type="dxa"/>
           </w:tcPr>
           <w:p>
             <w:pPr>
@@ -2365,7 +2566,7 @@
         </w:tc>
         <w:tc>
           <w:tcPr>
-            <w:tcW w:w="2908" w:type="dxa"/>
+            <w:tcW w:w="2923" w:type="dxa"/>
           </w:tcPr>
           <w:p>
             <w:pPr>
@@ -2376,11 +2577,18 @@
                 <w:szCs w:val="20"/>
               </w:rPr>
             </w:pPr>
-          </w:p>
-        </w:tc>
-        <w:tc>
-          <w:tcPr>
-            <w:tcW w:w="1374" w:type="dxa"/>
+            <w:r>
+              <w:rPr>
+                <w:sz w:val="20"/>
+                <w:szCs w:val="20"/>
+              </w:rPr>
+              <w:t>Zelfde als realisatie</w:t>
+            </w:r>
+          </w:p>
+        </w:tc>
+        <w:tc>
+          <w:tcPr>
+            <w:tcW w:w="1381" w:type="dxa"/>
           </w:tcPr>
           <w:p>
             <w:pPr>
@@ -2402,7 +2610,7 @@
         </w:tc>
         <w:tc>
           <w:tcPr>
-            <w:tcW w:w="1099" w:type="dxa"/>
+            <w:tcW w:w="1104" w:type="dxa"/>
           </w:tcPr>
           <w:p>
             <w:pPr>
@@ -2417,9 +2625,12 @@
         </w:tc>
       </w:tr>
       <w:tr>
-        <w:tc>
-          <w:tcPr>
-            <w:tcW w:w="1101" w:type="dxa"/>
+        <w:trPr>
+          <w:trHeight w:val="514"/>
+        </w:trPr>
+        <w:tc>
+          <w:tcPr>
+            <w:tcW w:w="1106" w:type="dxa"/>
           </w:tcPr>
           <w:p>
             <w:pPr>
@@ -2434,7 +2645,7 @@
         </w:tc>
         <w:tc>
           <w:tcPr>
-            <w:tcW w:w="2693" w:type="dxa"/>
+            <w:tcW w:w="2707" w:type="dxa"/>
           </w:tcPr>
           <w:p>
             <w:pPr>
@@ -2450,13 +2661,13 @@
                 <w:sz w:val="20"/>
                 <w:szCs w:val="20"/>
               </w:rPr>
-              <w:t>Inhoud folder B maken</w:t>
-            </w:r>
-          </w:p>
-        </w:tc>
-        <w:tc>
-          <w:tcPr>
-            <w:tcW w:w="2908" w:type="dxa"/>
+              <w:t>Vormgeving folders bespreken.</w:t>
+            </w:r>
+          </w:p>
+        </w:tc>
+        <w:tc>
+          <w:tcPr>
+            <w:tcW w:w="2923" w:type="dxa"/>
           </w:tcPr>
           <w:p>
             <w:pPr>
@@ -2471,7 +2682,7 @@
         </w:tc>
         <w:tc>
           <w:tcPr>
-            <w:tcW w:w="1374" w:type="dxa"/>
+            <w:tcW w:w="1381" w:type="dxa"/>
           </w:tcPr>
           <w:p>
             <w:pPr>
@@ -2493,7 +2704,7 @@
         </w:tc>
         <w:tc>
           <w:tcPr>
-            <w:tcW w:w="1099" w:type="dxa"/>
+            <w:tcW w:w="1104" w:type="dxa"/>
           </w:tcPr>
           <w:p>
             <w:pPr>
@@ -2508,9 +2719,12 @@
         </w:tc>
       </w:tr>
       <w:tr>
-        <w:tc>
-          <w:tcPr>
-            <w:tcW w:w="1101" w:type="dxa"/>
+        <w:trPr>
+          <w:trHeight w:val="257"/>
+        </w:trPr>
+        <w:tc>
+          <w:tcPr>
+            <w:tcW w:w="1106" w:type="dxa"/>
           </w:tcPr>
           <w:p>
             <w:pPr>
@@ -2525,7 +2739,7 @@
         </w:tc>
         <w:tc>
           <w:tcPr>
-            <w:tcW w:w="2693" w:type="dxa"/>
+            <w:tcW w:w="2707" w:type="dxa"/>
           </w:tcPr>
           <w:p>
             <w:pPr>
@@ -2541,13 +2755,13 @@
                 <w:sz w:val="20"/>
                 <w:szCs w:val="20"/>
               </w:rPr>
-              <w:t>Vormgeving beide folders bespreken.</w:t>
-            </w:r>
-          </w:p>
-        </w:tc>
-        <w:tc>
-          <w:tcPr>
-            <w:tcW w:w="2908" w:type="dxa"/>
+              <w:t>Vormgeving folder A maken</w:t>
+            </w:r>
+          </w:p>
+        </w:tc>
+        <w:tc>
+          <w:tcPr>
+            <w:tcW w:w="2923" w:type="dxa"/>
           </w:tcPr>
           <w:p>
             <w:pPr>
@@ -2558,11 +2772,18 @@
                 <w:szCs w:val="20"/>
               </w:rPr>
             </w:pPr>
-          </w:p>
-        </w:tc>
-        <w:tc>
-          <w:tcPr>
-            <w:tcW w:w="1374" w:type="dxa"/>
+            <w:r>
+              <w:rPr>
+                <w:sz w:val="20"/>
+                <w:szCs w:val="20"/>
+              </w:rPr>
+              <w:t>Zelfde als realisatie</w:t>
+            </w:r>
+          </w:p>
+        </w:tc>
+        <w:tc>
+          <w:tcPr>
+            <w:tcW w:w="1381" w:type="dxa"/>
           </w:tcPr>
           <w:p>
             <w:pPr>
@@ -2578,13 +2799,27 @@
                 <w:sz w:val="20"/>
                 <w:szCs w:val="20"/>
               </w:rPr>
-              <w:t>13/9/2021</w:t>
-            </w:r>
-          </w:p>
-        </w:tc>
-        <w:tc>
-          <w:tcPr>
-            <w:tcW w:w="1099" w:type="dxa"/>
+              <w:t>1</w:t>
+            </w:r>
+            <w:r>
+              <w:rPr>
+                <w:sz w:val="20"/>
+                <w:szCs w:val="20"/>
+              </w:rPr>
+              <w:t>5</w:t>
+            </w:r>
+            <w:r>
+              <w:rPr>
+                <w:sz w:val="20"/>
+                <w:szCs w:val="20"/>
+              </w:rPr>
+              <w:t>/9/2021</w:t>
+            </w:r>
+          </w:p>
+        </w:tc>
+        <w:tc>
+          <w:tcPr>
+            <w:tcW w:w="1104" w:type="dxa"/>
           </w:tcPr>
           <w:p>
             <w:pPr>
@@ -2599,9 +2834,12 @@
         </w:tc>
       </w:tr>
       <w:tr>
-        <w:tc>
-          <w:tcPr>
-            <w:tcW w:w="1101" w:type="dxa"/>
+        <w:trPr>
+          <w:trHeight w:val="257"/>
+        </w:trPr>
+        <w:tc>
+          <w:tcPr>
+            <w:tcW w:w="1106" w:type="dxa"/>
           </w:tcPr>
           <w:p>
             <w:pPr>
@@ -2612,11 +2850,18 @@
                 <w:szCs w:val="20"/>
               </w:rPr>
             </w:pPr>
-          </w:p>
-        </w:tc>
-        <w:tc>
-          <w:tcPr>
-            <w:tcW w:w="2693" w:type="dxa"/>
+            <w:r>
+              <w:rPr>
+                <w:sz w:val="20"/>
+                <w:szCs w:val="20"/>
+              </w:rPr>
+              <w:t>Realisatie</w:t>
+            </w:r>
+          </w:p>
+        </w:tc>
+        <w:tc>
+          <w:tcPr>
+            <w:tcW w:w="2707" w:type="dxa"/>
           </w:tcPr>
           <w:p>
             <w:pPr>
@@ -2632,13 +2877,48 @@
                 <w:sz w:val="20"/>
                 <w:szCs w:val="20"/>
               </w:rPr>
-              <w:t>Vormgeving folder A maken</w:t>
-            </w:r>
-          </w:p>
-        </w:tc>
-        <w:tc>
-          <w:tcPr>
-            <w:tcW w:w="2908" w:type="dxa"/>
+              <w:t>F</w:t>
+            </w:r>
+            <w:r>
+              <w:rPr>
+                <w:sz w:val="20"/>
+                <w:szCs w:val="20"/>
+              </w:rPr>
+              <w:t>older A</w:t>
+            </w:r>
+            <w:r>
+              <w:rPr>
+                <w:sz w:val="20"/>
+                <w:szCs w:val="20"/>
+              </w:rPr>
+              <w:t>+</w:t>
+            </w:r>
+            <w:r>
+              <w:rPr>
+                <w:sz w:val="20"/>
+                <w:szCs w:val="20"/>
+              </w:rPr>
+              <w:t>E+F</w:t>
+            </w:r>
+            <w:r>
+              <w:rPr>
+                <w:sz w:val="20"/>
+                <w:szCs w:val="20"/>
+              </w:rPr>
+              <w:t xml:space="preserve"> </w:t>
+            </w:r>
+            <w:r>
+              <w:rPr>
+                <w:sz w:val="20"/>
+                <w:szCs w:val="20"/>
+              </w:rPr>
+              <w:t>maken</w:t>
+            </w:r>
+          </w:p>
+        </w:tc>
+        <w:tc>
+          <w:tcPr>
+            <w:tcW w:w="2923" w:type="dxa"/>
           </w:tcPr>
           <w:p>
             <w:pPr>
@@ -2649,11 +2929,18 @@
                 <w:szCs w:val="20"/>
               </w:rPr>
             </w:pPr>
-          </w:p>
-        </w:tc>
-        <w:tc>
-          <w:tcPr>
-            <w:tcW w:w="1374" w:type="dxa"/>
+            <w:r>
+              <w:rPr>
+                <w:sz w:val="20"/>
+                <w:szCs w:val="20"/>
+              </w:rPr>
+              <w:t>Cihat Bilen</w:t>
+            </w:r>
+          </w:p>
+        </w:tc>
+        <w:tc>
+          <w:tcPr>
+            <w:tcW w:w="1381" w:type="dxa"/>
           </w:tcPr>
           <w:p>
             <w:pPr>
@@ -2669,27 +2956,13 @@
                 <w:sz w:val="20"/>
                 <w:szCs w:val="20"/>
               </w:rPr>
-              <w:t>1</w:t>
-            </w:r>
-            <w:r>
-              <w:rPr>
-                <w:sz w:val="20"/>
-                <w:szCs w:val="20"/>
-              </w:rPr>
-              <w:t>5</w:t>
-            </w:r>
-            <w:r>
-              <w:rPr>
-                <w:sz w:val="20"/>
-                <w:szCs w:val="20"/>
-              </w:rPr>
-              <w:t>/9/2021</w:t>
-            </w:r>
-          </w:p>
-        </w:tc>
-        <w:tc>
-          <w:tcPr>
-            <w:tcW w:w="1099" w:type="dxa"/>
+              <w:t>17/9/2021</w:t>
+            </w:r>
+          </w:p>
+        </w:tc>
+        <w:tc>
+          <w:tcPr>
+            <w:tcW w:w="1104" w:type="dxa"/>
           </w:tcPr>
           <w:p>
             <w:pPr>
@@ -2704,9 +2977,12 @@
         </w:tc>
       </w:tr>
       <w:tr>
-        <w:tc>
-          <w:tcPr>
-            <w:tcW w:w="1101" w:type="dxa"/>
+        <w:trPr>
+          <w:trHeight w:val="257"/>
+        </w:trPr>
+        <w:tc>
+          <w:tcPr>
+            <w:tcW w:w="1106" w:type="dxa"/>
           </w:tcPr>
           <w:p>
             <w:pPr>
@@ -2721,7 +2997,7 @@
         </w:tc>
         <w:tc>
           <w:tcPr>
-            <w:tcW w:w="2693" w:type="dxa"/>
+            <w:tcW w:w="2707" w:type="dxa"/>
           </w:tcPr>
           <w:p>
             <w:pPr>
@@ -2737,13 +3013,41 @@
                 <w:sz w:val="20"/>
                 <w:szCs w:val="20"/>
               </w:rPr>
-              <w:t>Vormgeving folder B maken</w:t>
-            </w:r>
-          </w:p>
-        </w:tc>
-        <w:tc>
-          <w:tcPr>
-            <w:tcW w:w="2908" w:type="dxa"/>
+              <w:t>Folder</w:t>
+            </w:r>
+            <w:r>
+              <w:rPr>
+                <w:sz w:val="20"/>
+                <w:szCs w:val="20"/>
+              </w:rPr>
+              <w:t xml:space="preserve"> B</w:t>
+            </w:r>
+            <w:r>
+              <w:rPr>
+                <w:sz w:val="20"/>
+                <w:szCs w:val="20"/>
+              </w:rPr>
+              <w:t>+D</w:t>
+            </w:r>
+            <w:r>
+              <w:rPr>
+                <w:sz w:val="20"/>
+                <w:szCs w:val="20"/>
+              </w:rPr>
+              <w:t xml:space="preserve"> </w:t>
+            </w:r>
+            <w:r>
+              <w:rPr>
+                <w:sz w:val="20"/>
+                <w:szCs w:val="20"/>
+              </w:rPr>
+              <w:t>maken</w:t>
+            </w:r>
+          </w:p>
+        </w:tc>
+        <w:tc>
+          <w:tcPr>
+            <w:tcW w:w="2923" w:type="dxa"/>
           </w:tcPr>
           <w:p>
             <w:pPr>
@@ -2754,11 +3058,27 @@
                 <w:szCs w:val="20"/>
               </w:rPr>
             </w:pPr>
-          </w:p>
-        </w:tc>
-        <w:tc>
-          <w:tcPr>
-            <w:tcW w:w="1374" w:type="dxa"/>
+            <w:r>
+              <w:rPr>
+                <w:sz w:val="20"/>
+                <w:szCs w:val="20"/>
+              </w:rPr>
+              <w:t xml:space="preserve">Alper </w:t>
+            </w:r>
+            <w:proofErr w:type="spellStart"/>
+            <w:r>
+              <w:rPr>
+                <w:sz w:val="20"/>
+                <w:szCs w:val="20"/>
+              </w:rPr>
+              <w:t>Altan</w:t>
+            </w:r>
+            <w:proofErr w:type="spellEnd"/>
+          </w:p>
+        </w:tc>
+        <w:tc>
+          <w:tcPr>
+            <w:tcW w:w="1381" w:type="dxa"/>
           </w:tcPr>
           <w:p>
             <w:pPr>
@@ -2774,27 +3094,13 @@
                 <w:sz w:val="20"/>
                 <w:szCs w:val="20"/>
               </w:rPr>
-              <w:t>1</w:t>
-            </w:r>
-            <w:r>
-              <w:rPr>
-                <w:sz w:val="20"/>
-                <w:szCs w:val="20"/>
-              </w:rPr>
-              <w:t>5</w:t>
-            </w:r>
-            <w:r>
-              <w:rPr>
-                <w:sz w:val="20"/>
-                <w:szCs w:val="20"/>
-              </w:rPr>
-              <w:t>/9/2021</w:t>
-            </w:r>
-          </w:p>
-        </w:tc>
-        <w:tc>
-          <w:tcPr>
-            <w:tcW w:w="1099" w:type="dxa"/>
+              <w:t>17/9/2021</w:t>
+            </w:r>
+          </w:p>
+        </w:tc>
+        <w:tc>
+          <w:tcPr>
+            <w:tcW w:w="1104" w:type="dxa"/>
           </w:tcPr>
           <w:p>
             <w:pPr>
@@ -2809,9 +3115,12 @@
         </w:tc>
       </w:tr>
       <w:tr>
-        <w:tc>
-          <w:tcPr>
-            <w:tcW w:w="1101" w:type="dxa"/>
+        <w:trPr>
+          <w:trHeight w:val="257"/>
+        </w:trPr>
+        <w:tc>
+          <w:tcPr>
+            <w:tcW w:w="1106" w:type="dxa"/>
           </w:tcPr>
           <w:p>
             <w:pPr>
@@ -2822,18 +3131,11 @@
                 <w:szCs w:val="20"/>
               </w:rPr>
             </w:pPr>
-            <w:r>
-              <w:rPr>
-                <w:sz w:val="20"/>
-                <w:szCs w:val="20"/>
-              </w:rPr>
-              <w:t>Realisatie</w:t>
-            </w:r>
-          </w:p>
-        </w:tc>
-        <w:tc>
-          <w:tcPr>
-            <w:tcW w:w="2693" w:type="dxa"/>
+          </w:p>
+        </w:tc>
+        <w:tc>
+          <w:tcPr>
+            <w:tcW w:w="2707" w:type="dxa"/>
           </w:tcPr>
           <w:p>
             <w:pPr>
@@ -2849,27 +3151,27 @@
                 <w:sz w:val="20"/>
                 <w:szCs w:val="20"/>
               </w:rPr>
-              <w:t>F</w:t>
-            </w:r>
-            <w:r>
-              <w:rPr>
-                <w:sz w:val="20"/>
-                <w:szCs w:val="20"/>
-              </w:rPr>
-              <w:t xml:space="preserve">older A </w:t>
-            </w:r>
-            <w:r>
-              <w:rPr>
-                <w:sz w:val="20"/>
-                <w:szCs w:val="20"/>
-              </w:rPr>
-              <w:t>maken</w:t>
-            </w:r>
-          </w:p>
-        </w:tc>
-        <w:tc>
-          <w:tcPr>
-            <w:tcW w:w="2908" w:type="dxa"/>
+              <w:t xml:space="preserve">Folder </w:t>
+            </w:r>
+            <w:r>
+              <w:rPr>
+                <w:sz w:val="20"/>
+                <w:szCs w:val="20"/>
+              </w:rPr>
+              <w:t>C</w:t>
+            </w:r>
+            <w:r>
+              <w:rPr>
+                <w:sz w:val="20"/>
+                <w:szCs w:val="20"/>
+              </w:rPr>
+              <w:t xml:space="preserve"> testen</w:t>
+            </w:r>
+          </w:p>
+        </w:tc>
+        <w:tc>
+          <w:tcPr>
+            <w:tcW w:w="2923" w:type="dxa"/>
           </w:tcPr>
           <w:p>
             <w:pPr>
@@ -2880,11 +3182,18 @@
                 <w:szCs w:val="20"/>
               </w:rPr>
             </w:pPr>
-          </w:p>
-        </w:tc>
-        <w:tc>
-          <w:tcPr>
-            <w:tcW w:w="1374" w:type="dxa"/>
+            <w:r>
+              <w:rPr>
+                <w:sz w:val="20"/>
+                <w:szCs w:val="20"/>
+              </w:rPr>
+              <w:t>Ivan Blom</w:t>
+            </w:r>
+          </w:p>
+        </w:tc>
+        <w:tc>
+          <w:tcPr>
+            <w:tcW w:w="1381" w:type="dxa"/>
           </w:tcPr>
           <w:p>
             <w:pPr>
@@ -2906,7 +3215,7 @@
         </w:tc>
         <w:tc>
           <w:tcPr>
-            <w:tcW w:w="1099" w:type="dxa"/>
+            <w:tcW w:w="1104" w:type="dxa"/>
           </w:tcPr>
           <w:p>
             <w:pPr>
@@ -2921,9 +3230,12 @@
         </w:tc>
       </w:tr>
       <w:tr>
-        <w:tc>
-          <w:tcPr>
-            <w:tcW w:w="1101" w:type="dxa"/>
+        <w:trPr>
+          <w:trHeight w:val="257"/>
+        </w:trPr>
+        <w:tc>
+          <w:tcPr>
+            <w:tcW w:w="1106" w:type="dxa"/>
           </w:tcPr>
           <w:p>
             <w:pPr>
@@ -2938,7 +3250,7 @@
         </w:tc>
         <w:tc>
           <w:tcPr>
-            <w:tcW w:w="2693" w:type="dxa"/>
+            <w:tcW w:w="2707" w:type="dxa"/>
           </w:tcPr>
           <w:p>
             <w:pPr>
@@ -2954,27 +3266,27 @@
                 <w:sz w:val="20"/>
                 <w:szCs w:val="20"/>
               </w:rPr>
-              <w:t>Folder</w:t>
-            </w:r>
-            <w:r>
-              <w:rPr>
-                <w:sz w:val="20"/>
-                <w:szCs w:val="20"/>
-              </w:rPr>
-              <w:t xml:space="preserve"> B </w:t>
-            </w:r>
-            <w:r>
-              <w:rPr>
-                <w:sz w:val="20"/>
-                <w:szCs w:val="20"/>
-              </w:rPr>
-              <w:t>maken</w:t>
-            </w:r>
-          </w:p>
-        </w:tc>
-        <w:tc>
-          <w:tcPr>
-            <w:tcW w:w="2908" w:type="dxa"/>
+              <w:t xml:space="preserve">Folder </w:t>
+            </w:r>
+            <w:r>
+              <w:rPr>
+                <w:sz w:val="20"/>
+                <w:szCs w:val="20"/>
+              </w:rPr>
+              <w:t>C</w:t>
+            </w:r>
+            <w:r>
+              <w:rPr>
+                <w:sz w:val="20"/>
+                <w:szCs w:val="20"/>
+              </w:rPr>
+              <w:t xml:space="preserve"> testen </w:t>
+            </w:r>
+          </w:p>
+        </w:tc>
+        <w:tc>
+          <w:tcPr>
+            <w:tcW w:w="2923" w:type="dxa"/>
           </w:tcPr>
           <w:p>
             <w:pPr>
@@ -2985,11 +3297,27 @@
                 <w:szCs w:val="20"/>
               </w:rPr>
             </w:pPr>
-          </w:p>
-        </w:tc>
-        <w:tc>
-          <w:tcPr>
-            <w:tcW w:w="1374" w:type="dxa"/>
+            <w:proofErr w:type="spellStart"/>
+            <w:r>
+              <w:rPr>
+                <w:sz w:val="20"/>
+                <w:szCs w:val="20"/>
+              </w:rPr>
+              <w:t>Jiyan</w:t>
+            </w:r>
+            <w:proofErr w:type="spellEnd"/>
+            <w:r>
+              <w:rPr>
+                <w:sz w:val="20"/>
+                <w:szCs w:val="20"/>
+              </w:rPr>
+              <w:t xml:space="preserve"> Adam</w:t>
+            </w:r>
+          </w:p>
+        </w:tc>
+        <w:tc>
+          <w:tcPr>
+            <w:tcW w:w="1381" w:type="dxa"/>
           </w:tcPr>
           <w:p>
             <w:pPr>
@@ -3011,7 +3339,7 @@
         </w:tc>
         <w:tc>
           <w:tcPr>
-            <w:tcW w:w="1099" w:type="dxa"/>
+            <w:tcW w:w="1104" w:type="dxa"/>
           </w:tcPr>
           <w:p>
             <w:pPr>
@@ -3026,9 +3354,12 @@
         </w:tc>
       </w:tr>
       <w:tr>
-        <w:tc>
-          <w:tcPr>
-            <w:tcW w:w="1101" w:type="dxa"/>
+        <w:trPr>
+          <w:trHeight w:val="269"/>
+        </w:trPr>
+        <w:tc>
+          <w:tcPr>
+            <w:tcW w:w="1106" w:type="dxa"/>
           </w:tcPr>
           <w:p>
             <w:pPr>
@@ -3039,11 +3370,18 @@
                 <w:szCs w:val="20"/>
               </w:rPr>
             </w:pPr>
-          </w:p>
-        </w:tc>
-        <w:tc>
-          <w:tcPr>
-            <w:tcW w:w="2693" w:type="dxa"/>
+            <w:r>
+              <w:rPr>
+                <w:sz w:val="20"/>
+                <w:szCs w:val="20"/>
+              </w:rPr>
+              <w:t>Opleveren</w:t>
+            </w:r>
+          </w:p>
+        </w:tc>
+        <w:tc>
+          <w:tcPr>
+            <w:tcW w:w="2707" w:type="dxa"/>
           </w:tcPr>
           <w:p>
             <w:pPr>
@@ -3059,13 +3397,20 @@
                 <w:sz w:val="20"/>
                 <w:szCs w:val="20"/>
               </w:rPr>
-              <w:t>Folder A testen</w:t>
-            </w:r>
-          </w:p>
-        </w:tc>
-        <w:tc>
-          <w:tcPr>
-            <w:tcW w:w="2908" w:type="dxa"/>
+              <w:t>Presentatie maken</w:t>
+            </w:r>
+            <w:r>
+              <w:rPr>
+                <w:sz w:val="20"/>
+                <w:szCs w:val="20"/>
+              </w:rPr>
+              <w:t xml:space="preserve"> </w:t>
+            </w:r>
+          </w:p>
+        </w:tc>
+        <w:tc>
+          <w:tcPr>
+            <w:tcW w:w="2923" w:type="dxa"/>
           </w:tcPr>
           <w:p>
             <w:pPr>
@@ -3076,11 +3421,27 @@
                 <w:szCs w:val="20"/>
               </w:rPr>
             </w:pPr>
-          </w:p>
-        </w:tc>
-        <w:tc>
-          <w:tcPr>
-            <w:tcW w:w="1374" w:type="dxa"/>
+            <w:r>
+              <w:rPr>
+                <w:sz w:val="20"/>
+                <w:szCs w:val="20"/>
+              </w:rPr>
+              <w:t xml:space="preserve">Alper </w:t>
+            </w:r>
+            <w:proofErr w:type="spellStart"/>
+            <w:r>
+              <w:rPr>
+                <w:sz w:val="20"/>
+                <w:szCs w:val="20"/>
+              </w:rPr>
+              <w:t>Altan</w:t>
+            </w:r>
+            <w:proofErr w:type="spellEnd"/>
+          </w:p>
+        </w:tc>
+        <w:tc>
+          <w:tcPr>
+            <w:tcW w:w="1381" w:type="dxa"/>
           </w:tcPr>
           <w:p>
             <w:pPr>
@@ -3096,13 +3457,27 @@
                 <w:sz w:val="20"/>
                 <w:szCs w:val="20"/>
               </w:rPr>
-              <w:t>17/9/2021</w:t>
-            </w:r>
-          </w:p>
-        </w:tc>
-        <w:tc>
-          <w:tcPr>
-            <w:tcW w:w="1099" w:type="dxa"/>
+              <w:t>1</w:t>
+            </w:r>
+            <w:r>
+              <w:rPr>
+                <w:sz w:val="20"/>
+                <w:szCs w:val="20"/>
+              </w:rPr>
+              <w:t>5</w:t>
+            </w:r>
+            <w:r>
+              <w:rPr>
+                <w:sz w:val="20"/>
+                <w:szCs w:val="20"/>
+              </w:rPr>
+              <w:t>/9/2021</w:t>
+            </w:r>
+          </w:p>
+        </w:tc>
+        <w:tc>
+          <w:tcPr>
+            <w:tcW w:w="1104" w:type="dxa"/>
           </w:tcPr>
           <w:p>
             <w:pPr>
@@ -3117,9 +3492,12 @@
         </w:tc>
       </w:tr>
       <w:tr>
-        <w:tc>
-          <w:tcPr>
-            <w:tcW w:w="1101" w:type="dxa"/>
+        <w:trPr>
+          <w:trHeight w:val="257"/>
+        </w:trPr>
+        <w:tc>
+          <w:tcPr>
+            <w:tcW w:w="1106" w:type="dxa"/>
           </w:tcPr>
           <w:p>
             <w:pPr>
@@ -3134,7 +3512,7 @@
         </w:tc>
         <w:tc>
           <w:tcPr>
-            <w:tcW w:w="2693" w:type="dxa"/>
+            <w:tcW w:w="2707" w:type="dxa"/>
           </w:tcPr>
           <w:p>
             <w:pPr>
@@ -3150,13 +3528,13 @@
                 <w:sz w:val="20"/>
                 <w:szCs w:val="20"/>
               </w:rPr>
-              <w:t xml:space="preserve">Folder B testen </w:t>
-            </w:r>
-          </w:p>
-        </w:tc>
-        <w:tc>
-          <w:tcPr>
-            <w:tcW w:w="2908" w:type="dxa"/>
+              <w:t>Presentatie houden</w:t>
+            </w:r>
+          </w:p>
+        </w:tc>
+        <w:tc>
+          <w:tcPr>
+            <w:tcW w:w="2923" w:type="dxa"/>
           </w:tcPr>
           <w:p>
             <w:pPr>
@@ -3167,11 +3545,20 @@
                 <w:szCs w:val="20"/>
               </w:rPr>
             </w:pPr>
-          </w:p>
-        </w:tc>
-        <w:tc>
-          <w:tcPr>
-            <w:tcW w:w="1374" w:type="dxa"/>
+            <w:proofErr w:type="spellStart"/>
+            <w:r>
+              <w:rPr>
+                <w:sz w:val="20"/>
+                <w:szCs w:val="20"/>
+              </w:rPr>
+              <w:t>Idereen</w:t>
+            </w:r>
+            <w:proofErr w:type="spellEnd"/>
+          </w:p>
+        </w:tc>
+        <w:tc>
+          <w:tcPr>
+            <w:tcW w:w="1381" w:type="dxa"/>
           </w:tcPr>
           <w:p>
             <w:pPr>
@@ -3193,7 +3580,7 @@
         </w:tc>
         <w:tc>
           <w:tcPr>
-            <w:tcW w:w="1099" w:type="dxa"/>
+            <w:tcW w:w="1104" w:type="dxa"/>
           </w:tcPr>
           <w:p>
             <w:pPr>
@@ -3208,9 +3595,12 @@
         </w:tc>
       </w:tr>
       <w:tr>
-        <w:tc>
-          <w:tcPr>
-            <w:tcW w:w="1101" w:type="dxa"/>
+        <w:trPr>
+          <w:trHeight w:val="257"/>
+        </w:trPr>
+        <w:tc>
+          <w:tcPr>
+            <w:tcW w:w="1106" w:type="dxa"/>
           </w:tcPr>
           <w:p>
             <w:pPr>
@@ -3226,13 +3616,13 @@
                 <w:sz w:val="20"/>
                 <w:szCs w:val="20"/>
               </w:rPr>
-              <w:t>Opleveren</w:t>
-            </w:r>
-          </w:p>
-        </w:tc>
-        <w:tc>
-          <w:tcPr>
-            <w:tcW w:w="2693" w:type="dxa"/>
+              <w:t>Evaluatie</w:t>
+            </w:r>
+          </w:p>
+        </w:tc>
+        <w:tc>
+          <w:tcPr>
+            <w:tcW w:w="2707" w:type="dxa"/>
           </w:tcPr>
           <w:p>
             <w:pPr>
@@ -3248,20 +3638,13 @@
                 <w:sz w:val="20"/>
                 <w:szCs w:val="20"/>
               </w:rPr>
-              <w:t>Presentatie maken</w:t>
-            </w:r>
-            <w:r>
-              <w:rPr>
-                <w:sz w:val="20"/>
-                <w:szCs w:val="20"/>
-              </w:rPr>
-              <w:t xml:space="preserve"> </w:t>
-            </w:r>
-          </w:p>
-        </w:tc>
-        <w:tc>
-          <w:tcPr>
-            <w:tcW w:w="2908" w:type="dxa"/>
+              <w:t>Schrijven van een evaluatie</w:t>
+            </w:r>
+          </w:p>
+        </w:tc>
+        <w:tc>
+          <w:tcPr>
+            <w:tcW w:w="2923" w:type="dxa"/>
           </w:tcPr>
           <w:p>
             <w:pPr>
@@ -3272,11 +3655,18 @@
                 <w:szCs w:val="20"/>
               </w:rPr>
             </w:pPr>
-          </w:p>
-        </w:tc>
-        <w:tc>
-          <w:tcPr>
-            <w:tcW w:w="1374" w:type="dxa"/>
+            <w:r>
+              <w:rPr>
+                <w:sz w:val="20"/>
+                <w:szCs w:val="20"/>
+              </w:rPr>
+              <w:t>P.P</w:t>
+            </w:r>
+          </w:p>
+        </w:tc>
+        <w:tc>
+          <w:tcPr>
+            <w:tcW w:w="1381" w:type="dxa"/>
           </w:tcPr>
           <w:p>
             <w:pPr>
@@ -3292,216 +3682,13 @@
                 <w:sz w:val="20"/>
                 <w:szCs w:val="20"/>
               </w:rPr>
-              <w:t>1</w:t>
-            </w:r>
-            <w:r>
-              <w:rPr>
-                <w:sz w:val="20"/>
-                <w:szCs w:val="20"/>
-              </w:rPr>
-              <w:t>5</w:t>
-            </w:r>
-            <w:r>
-              <w:rPr>
-                <w:sz w:val="20"/>
-                <w:szCs w:val="20"/>
-              </w:rPr>
-              <w:t>/9/2021</w:t>
-            </w:r>
-          </w:p>
-        </w:tc>
-        <w:tc>
-          <w:tcPr>
-            <w:tcW w:w="1099" w:type="dxa"/>
-          </w:tcPr>
-          <w:p>
-            <w:pPr>
-              <w:pStyle w:val="Lijstalinea"/>
-              <w:ind w:left="0"/>
-              <w:rPr>
-                <w:sz w:val="20"/>
-                <w:szCs w:val="20"/>
-              </w:rPr>
-            </w:pPr>
-          </w:p>
-        </w:tc>
-      </w:tr>
-      <w:tr>
-        <w:tc>
-          <w:tcPr>
-            <w:tcW w:w="1101" w:type="dxa"/>
-          </w:tcPr>
-          <w:p>
-            <w:pPr>
-              <w:pStyle w:val="Lijstalinea"/>
-              <w:ind w:left="0"/>
-              <w:rPr>
-                <w:sz w:val="20"/>
-                <w:szCs w:val="20"/>
-              </w:rPr>
-            </w:pPr>
-          </w:p>
-        </w:tc>
-        <w:tc>
-          <w:tcPr>
-            <w:tcW w:w="2693" w:type="dxa"/>
-          </w:tcPr>
-          <w:p>
-            <w:pPr>
-              <w:pStyle w:val="Lijstalinea"/>
-              <w:ind w:left="0"/>
-              <w:rPr>
-                <w:sz w:val="20"/>
-                <w:szCs w:val="20"/>
-              </w:rPr>
-            </w:pPr>
-            <w:r>
-              <w:rPr>
-                <w:sz w:val="20"/>
-                <w:szCs w:val="20"/>
-              </w:rPr>
-              <w:t>Presentatie houden</w:t>
-            </w:r>
-          </w:p>
-        </w:tc>
-        <w:tc>
-          <w:tcPr>
-            <w:tcW w:w="2908" w:type="dxa"/>
-          </w:tcPr>
-          <w:p>
-            <w:pPr>
-              <w:pStyle w:val="Lijstalinea"/>
-              <w:ind w:left="0"/>
-              <w:rPr>
-                <w:sz w:val="20"/>
-                <w:szCs w:val="20"/>
-              </w:rPr>
-            </w:pPr>
-          </w:p>
-        </w:tc>
-        <w:tc>
-          <w:tcPr>
-            <w:tcW w:w="1374" w:type="dxa"/>
-          </w:tcPr>
-          <w:p>
-            <w:pPr>
-              <w:pStyle w:val="Lijstalinea"/>
-              <w:ind w:left="0"/>
-              <w:rPr>
-                <w:sz w:val="20"/>
-                <w:szCs w:val="20"/>
-              </w:rPr>
-            </w:pPr>
-            <w:r>
-              <w:rPr>
-                <w:sz w:val="20"/>
-                <w:szCs w:val="20"/>
-              </w:rPr>
               <w:t>17/9/2021</w:t>
             </w:r>
           </w:p>
         </w:tc>
         <w:tc>
           <w:tcPr>
-            <w:tcW w:w="1099" w:type="dxa"/>
-          </w:tcPr>
-          <w:p>
-            <w:pPr>
-              <w:pStyle w:val="Lijstalinea"/>
-              <w:ind w:left="0"/>
-              <w:rPr>
-                <w:sz w:val="20"/>
-                <w:szCs w:val="20"/>
-              </w:rPr>
-            </w:pPr>
-          </w:p>
-        </w:tc>
-      </w:tr>
-      <w:tr>
-        <w:tc>
-          <w:tcPr>
-            <w:tcW w:w="1101" w:type="dxa"/>
-          </w:tcPr>
-          <w:p>
-            <w:pPr>
-              <w:pStyle w:val="Lijstalinea"/>
-              <w:ind w:left="0"/>
-              <w:rPr>
-                <w:sz w:val="20"/>
-                <w:szCs w:val="20"/>
-              </w:rPr>
-            </w:pPr>
-            <w:r>
-              <w:rPr>
-                <w:sz w:val="20"/>
-                <w:szCs w:val="20"/>
-              </w:rPr>
-              <w:t>Evaluatie</w:t>
-            </w:r>
-          </w:p>
-        </w:tc>
-        <w:tc>
-          <w:tcPr>
-            <w:tcW w:w="2693" w:type="dxa"/>
-          </w:tcPr>
-          <w:p>
-            <w:pPr>
-              <w:pStyle w:val="Lijstalinea"/>
-              <w:ind w:left="0"/>
-              <w:rPr>
-                <w:sz w:val="20"/>
-                <w:szCs w:val="20"/>
-              </w:rPr>
-            </w:pPr>
-            <w:r>
-              <w:rPr>
-                <w:sz w:val="20"/>
-                <w:szCs w:val="20"/>
-              </w:rPr>
-              <w:t>Schrijven van een evaluatie</w:t>
-            </w:r>
-          </w:p>
-        </w:tc>
-        <w:tc>
-          <w:tcPr>
-            <w:tcW w:w="2908" w:type="dxa"/>
-          </w:tcPr>
-          <w:p>
-            <w:pPr>
-              <w:pStyle w:val="Lijstalinea"/>
-              <w:ind w:left="0"/>
-              <w:rPr>
-                <w:sz w:val="20"/>
-                <w:szCs w:val="20"/>
-              </w:rPr>
-            </w:pPr>
-          </w:p>
-        </w:tc>
-        <w:tc>
-          <w:tcPr>
-            <w:tcW w:w="1374" w:type="dxa"/>
-          </w:tcPr>
-          <w:p>
-            <w:pPr>
-              <w:pStyle w:val="Lijstalinea"/>
-              <w:ind w:left="0"/>
-              <w:rPr>
-                <w:sz w:val="20"/>
-                <w:szCs w:val="20"/>
-              </w:rPr>
-            </w:pPr>
-            <w:r>
-              <w:rPr>
-                <w:sz w:val="20"/>
-                <w:szCs w:val="20"/>
-              </w:rPr>
-              <w:t>17/9/2021</w:t>
-            </w:r>
-          </w:p>
-        </w:tc>
-        <w:tc>
-          <w:tcPr>
-            <w:tcW w:w="1099" w:type="dxa"/>
+            <w:tcW w:w="1104" w:type="dxa"/>
           </w:tcPr>
           <w:p>
             <w:pPr>
@@ -3522,11 +3709,6 @@
       </w:pPr>
     </w:p>
     <w:p/>
-    <w:p>
-      <w:r>
-        <w:br w:type="page"/>
-      </w:r>
-    </w:p>
     <w:p>
       <w:pPr>
         <w:rPr>
@@ -3570,18 +3752,18 @@
       <w:pPr>
         <w:pStyle w:val="Kop1"/>
       </w:pPr>
-      <w:bookmarkStart w:id="2" w:name="_Toc460396090"/>
+      <w:bookmarkStart w:id="4" w:name="_Toc460396090"/>
       <w:r>
         <w:t>Ontwerp</w:t>
       </w:r>
-      <w:bookmarkEnd w:id="2"/>
+      <w:bookmarkEnd w:id="4"/>
     </w:p>
     <w:p/>
     <w:p>
       <w:pPr>
         <w:pStyle w:val="Kop2"/>
       </w:pPr>
-      <w:bookmarkStart w:id="3" w:name="_Toc460396091"/>
+      <w:bookmarkStart w:id="5" w:name="_Toc460396091"/>
       <w:r>
         <w:t xml:space="preserve">Inhoud van </w:t>
       </w:r>
@@ -3594,7 +3776,252 @@
       <w:r>
         <w:t xml:space="preserve"> (functioneel)</w:t>
       </w:r>
-      <w:bookmarkEnd w:id="3"/>
+      <w:bookmarkEnd w:id="5"/>
+    </w:p>
+    <w:p/>
+    <w:tbl>
+      <w:tblPr>
+        <w:tblStyle w:val="Tabelraster"/>
+        <w:tblW w:w="0" w:type="auto"/>
+        <w:tblLook w:val="04A0" w:firstRow="1" w:lastRow="0" w:firstColumn="1" w:lastColumn="0" w:noHBand="0" w:noVBand="1"/>
+      </w:tblPr>
+      <w:tblGrid>
+        <w:gridCol w:w="811"/>
+        <w:gridCol w:w="4236"/>
+        <w:gridCol w:w="4015"/>
+      </w:tblGrid>
+      <w:tr>
+        <w:tc>
+          <w:tcPr>
+            <w:tcW w:w="821" w:type="dxa"/>
+          </w:tcPr>
+          <w:p>
+            <w:r>
+              <w:t>Vak 1</w:t>
+            </w:r>
+          </w:p>
+          <w:p/>
+        </w:tc>
+        <w:tc>
+          <w:tcPr>
+            <w:tcW w:w="4350" w:type="dxa"/>
+          </w:tcPr>
+          <w:p>
+            <w:r>
+              <w:t>Slideshow top 4 games</w:t>
+            </w:r>
+          </w:p>
+        </w:tc>
+        <w:tc>
+          <w:tcPr>
+            <w:tcW w:w="4117" w:type="dxa"/>
+          </w:tcPr>
+          <w:p>
+            <w:r>
+              <w:t>[eventueel  afbeelding]</w:t>
+            </w:r>
+            <w:r>
+              <w:rPr>
+                <w:noProof/>
+              </w:rPr>
+              <w:t xml:space="preserve"> </w:t>
+            </w:r>
+          </w:p>
+        </w:tc>
+      </w:tr>
+      <w:tr>
+        <w:tc>
+          <w:tcPr>
+            <w:tcW w:w="821" w:type="dxa"/>
+          </w:tcPr>
+          <w:p>
+            <w:r>
+              <w:t>Vak 2</w:t>
+            </w:r>
+          </w:p>
+          <w:p/>
+        </w:tc>
+        <w:tc>
+          <w:tcPr>
+            <w:tcW w:w="4350" w:type="dxa"/>
+          </w:tcPr>
+          <w:p>
+            <w:proofErr w:type="spellStart"/>
+            <w:r>
+              <w:t>F</w:t>
+            </w:r>
+            <w:r>
+              <w:t>ooter</w:t>
+            </w:r>
+            <w:proofErr w:type="spellEnd"/>
+            <w:r>
+              <w:t xml:space="preserve"> klik baarheid</w:t>
+            </w:r>
+          </w:p>
+        </w:tc>
+        <w:tc>
+          <w:tcPr>
+            <w:tcW w:w="4117" w:type="dxa"/>
+          </w:tcPr>
+          <w:p>
+            <w:r>
+              <w:t>[eventueel  afbeelding]</w:t>
+            </w:r>
+          </w:p>
+        </w:tc>
+      </w:tr>
+      <w:tr>
+        <w:tc>
+          <w:tcPr>
+            <w:tcW w:w="821" w:type="dxa"/>
+          </w:tcPr>
+          <w:p>
+            <w:r>
+              <w:t>Vak 3</w:t>
+            </w:r>
+          </w:p>
+          <w:p/>
+        </w:tc>
+        <w:tc>
+          <w:tcPr>
+            <w:tcW w:w="4350" w:type="dxa"/>
+          </w:tcPr>
+          <w:p>
+            <w:r>
+              <w:t>[hier komt de tekst van vak 3]</w:t>
+            </w:r>
+          </w:p>
+        </w:tc>
+        <w:tc>
+          <w:tcPr>
+            <w:tcW w:w="4117" w:type="dxa"/>
+          </w:tcPr>
+          <w:p>
+            <w:r>
+              <w:t>[eventueel  afbeelding]</w:t>
+            </w:r>
+          </w:p>
+        </w:tc>
+      </w:tr>
+      <w:tr>
+        <w:tc>
+          <w:tcPr>
+            <w:tcW w:w="821" w:type="dxa"/>
+          </w:tcPr>
+          <w:p>
+            <w:r>
+              <w:t>Vak 4</w:t>
+            </w:r>
+          </w:p>
+          <w:p/>
+        </w:tc>
+        <w:tc>
+          <w:tcPr>
+            <w:tcW w:w="4350" w:type="dxa"/>
+          </w:tcPr>
+          <w:p>
+            <w:r>
+              <w:t>[hier komt de tekst van vak 4]</w:t>
+            </w:r>
+          </w:p>
+        </w:tc>
+        <w:tc>
+          <w:tcPr>
+            <w:tcW w:w="4117" w:type="dxa"/>
+          </w:tcPr>
+          <w:p>
+            <w:r>
+              <w:t>[eventueel  afbeelding]</w:t>
+            </w:r>
+          </w:p>
+        </w:tc>
+      </w:tr>
+      <w:tr>
+        <w:tc>
+          <w:tcPr>
+            <w:tcW w:w="821" w:type="dxa"/>
+          </w:tcPr>
+          <w:p>
+            <w:r>
+              <w:t>Vak 5</w:t>
+            </w:r>
+          </w:p>
+          <w:p/>
+        </w:tc>
+        <w:tc>
+          <w:tcPr>
+            <w:tcW w:w="4350" w:type="dxa"/>
+          </w:tcPr>
+          <w:p>
+            <w:r>
+              <w:t>[hier komt de tekst van vak 5]</w:t>
+            </w:r>
+          </w:p>
+        </w:tc>
+        <w:tc>
+          <w:tcPr>
+            <w:tcW w:w="4117" w:type="dxa"/>
+          </w:tcPr>
+          <w:p>
+            <w:r>
+              <w:t>[eventueel  afbeelding]</w:t>
+            </w:r>
+          </w:p>
+        </w:tc>
+      </w:tr>
+      <w:tr>
+        <w:tc>
+          <w:tcPr>
+            <w:tcW w:w="821" w:type="dxa"/>
+          </w:tcPr>
+          <w:p>
+            <w:r>
+              <w:t>Vak 6</w:t>
+            </w:r>
+          </w:p>
+          <w:p/>
+        </w:tc>
+        <w:tc>
+          <w:tcPr>
+            <w:tcW w:w="4350" w:type="dxa"/>
+          </w:tcPr>
+          <w:p>
+            <w:r>
+              <w:t>[hier komt de tekst van vak 6]</w:t>
+            </w:r>
+          </w:p>
+        </w:tc>
+        <w:tc>
+          <w:tcPr>
+            <w:tcW w:w="4117" w:type="dxa"/>
+          </w:tcPr>
+          <w:p>
+            <w:r>
+              <w:t>[eventueel  afbeelding]</w:t>
+            </w:r>
+          </w:p>
+        </w:tc>
+      </w:tr>
+    </w:tbl>
+    <w:p/>
+    <w:p>
+      <w:pPr>
+        <w:pStyle w:val="Kop2"/>
+      </w:pPr>
+      <w:bookmarkStart w:id="6" w:name="_Toc460396092"/>
+      <w:r>
+        <w:t xml:space="preserve">Inhoud van </w:t>
+      </w:r>
+      <w:r>
+        <w:t>rating page</w:t>
+      </w:r>
+      <w:r>
+        <w:t xml:space="preserve"> </w:t>
+      </w:r>
+      <w:r>
+        <w:t>B (functioneel)</w:t>
+      </w:r>
+      <w:bookmarkEnd w:id="6"/>
     </w:p>
     <w:p/>
     <w:tbl>
@@ -3605,8 +4032,8 @@
       </w:tblPr>
       <w:tblGrid>
         <w:gridCol w:w="812"/>
-        <w:gridCol w:w="4229"/>
-        <w:gridCol w:w="4021"/>
+        <w:gridCol w:w="4234"/>
+        <w:gridCol w:w="4016"/>
       </w:tblGrid>
       <w:tr>
         <w:tc>
@@ -3626,8 +4053,13 @@
           </w:tcPr>
           <w:p>
             <w:r>
-              <w:t>[hier komt de tekst van vak 1]</w:t>
-            </w:r>
+              <w:t xml:space="preserve">Contact </w:t>
+            </w:r>
+            <w:proofErr w:type="spellStart"/>
+            <w:r>
+              <w:t>folmulier</w:t>
+            </w:r>
+            <w:proofErr w:type="spellEnd"/>
           </w:p>
         </w:tc>
         <w:tc>
@@ -3658,8 +4090,271 @@
             <w:tcW w:w="4350" w:type="dxa"/>
           </w:tcPr>
           <w:p>
-            <w:r>
-              <w:t>[hier komt de tekst van vak 2]</w:t>
+            <w:proofErr w:type="spellStart"/>
+            <w:r>
+              <w:t>Submit</w:t>
+            </w:r>
+            <w:proofErr w:type="spellEnd"/>
+            <w:r>
+              <w:t xml:space="preserve"> knop</w:t>
+            </w:r>
+          </w:p>
+        </w:tc>
+        <w:tc>
+          <w:tcPr>
+            <w:tcW w:w="4117" w:type="dxa"/>
+          </w:tcPr>
+          <w:p>
+            <w:r>
+              <w:t>[eventueel  afbeelding]</w:t>
+            </w:r>
+          </w:p>
+        </w:tc>
+      </w:tr>
+      <w:tr>
+        <w:tc>
+          <w:tcPr>
+            <w:tcW w:w="821" w:type="dxa"/>
+          </w:tcPr>
+          <w:p>
+            <w:r>
+              <w:t>Vak 3</w:t>
+            </w:r>
+          </w:p>
+          <w:p/>
+        </w:tc>
+        <w:tc>
+          <w:tcPr>
+            <w:tcW w:w="4350" w:type="dxa"/>
+          </w:tcPr>
+          <w:p>
+            <w:r>
+              <w:t>[hier komt de tekst van vak 3]</w:t>
+            </w:r>
+          </w:p>
+        </w:tc>
+        <w:tc>
+          <w:tcPr>
+            <w:tcW w:w="4117" w:type="dxa"/>
+          </w:tcPr>
+          <w:p>
+            <w:r>
+              <w:t>[eventueel  afbeelding]</w:t>
+            </w:r>
+          </w:p>
+        </w:tc>
+      </w:tr>
+      <w:tr>
+        <w:tc>
+          <w:tcPr>
+            <w:tcW w:w="821" w:type="dxa"/>
+          </w:tcPr>
+          <w:p>
+            <w:r>
+              <w:t>Vak 4</w:t>
+            </w:r>
+          </w:p>
+          <w:p/>
+        </w:tc>
+        <w:tc>
+          <w:tcPr>
+            <w:tcW w:w="4350" w:type="dxa"/>
+          </w:tcPr>
+          <w:p>
+            <w:r>
+              <w:t>[hier komt de tekst van vak 4]</w:t>
+            </w:r>
+          </w:p>
+        </w:tc>
+        <w:tc>
+          <w:tcPr>
+            <w:tcW w:w="4117" w:type="dxa"/>
+          </w:tcPr>
+          <w:p>
+            <w:r>
+              <w:t>[eventueel  afbeelding]</w:t>
+            </w:r>
+          </w:p>
+        </w:tc>
+      </w:tr>
+      <w:tr>
+        <w:tc>
+          <w:tcPr>
+            <w:tcW w:w="821" w:type="dxa"/>
+          </w:tcPr>
+          <w:p>
+            <w:r>
+              <w:t>Vak 5</w:t>
+            </w:r>
+          </w:p>
+          <w:p/>
+        </w:tc>
+        <w:tc>
+          <w:tcPr>
+            <w:tcW w:w="4350" w:type="dxa"/>
+          </w:tcPr>
+          <w:p>
+            <w:r>
+              <w:t>[hier komt de tekst van vak 5]</w:t>
+            </w:r>
+          </w:p>
+        </w:tc>
+        <w:tc>
+          <w:tcPr>
+            <w:tcW w:w="4117" w:type="dxa"/>
+          </w:tcPr>
+          <w:p>
+            <w:r>
+              <w:t>[eventueel  afbeelding]</w:t>
+            </w:r>
+          </w:p>
+        </w:tc>
+      </w:tr>
+      <w:tr>
+        <w:tc>
+          <w:tcPr>
+            <w:tcW w:w="821" w:type="dxa"/>
+          </w:tcPr>
+          <w:p>
+            <w:r>
+              <w:t>Vak 6</w:t>
+            </w:r>
+          </w:p>
+          <w:p/>
+        </w:tc>
+        <w:tc>
+          <w:tcPr>
+            <w:tcW w:w="4350" w:type="dxa"/>
+          </w:tcPr>
+          <w:p>
+            <w:r>
+              <w:t>[hier komt de tekst van vak 6]</w:t>
+            </w:r>
+          </w:p>
+        </w:tc>
+        <w:tc>
+          <w:tcPr>
+            <w:tcW w:w="4117" w:type="dxa"/>
+          </w:tcPr>
+          <w:p>
+            <w:r>
+              <w:t>[eventueel  afbeelding]</w:t>
+            </w:r>
+          </w:p>
+        </w:tc>
+      </w:tr>
+      <w:tr>
+        <w:tc>
+          <w:tcPr>
+            <w:tcW w:w="821" w:type="dxa"/>
+          </w:tcPr>
+          <w:p/>
+        </w:tc>
+        <w:tc>
+          <w:tcPr>
+            <w:tcW w:w="4350" w:type="dxa"/>
+          </w:tcPr>
+          <w:p/>
+        </w:tc>
+        <w:tc>
+          <w:tcPr>
+            <w:tcW w:w="4117" w:type="dxa"/>
+          </w:tcPr>
+          <w:p/>
+        </w:tc>
+      </w:tr>
+    </w:tbl>
+    <w:p/>
+    <w:p/>
+    <w:p/>
+    <w:p>
+      <w:pPr>
+        <w:pStyle w:val="Kop2"/>
+        <w:numPr>
+          <w:ilvl w:val="1"/>
+          <w:numId w:val="10"/>
+        </w:numPr>
+      </w:pPr>
+      <w:r>
+        <w:lastRenderedPageBreak/>
+        <w:t xml:space="preserve">Inhoud van </w:t>
+      </w:r>
+      <w:r>
+        <w:t xml:space="preserve">review </w:t>
+      </w:r>
+      <w:r>
+        <w:t>C (functioneel)</w:t>
+      </w:r>
+    </w:p>
+    <w:p/>
+    <w:tbl>
+      <w:tblPr>
+        <w:tblStyle w:val="Tabelraster"/>
+        <w:tblW w:w="0" w:type="auto"/>
+        <w:tblLook w:val="04A0" w:firstRow="1" w:lastRow="0" w:firstColumn="1" w:lastColumn="0" w:noHBand="0" w:noVBand="1"/>
+      </w:tblPr>
+      <w:tblGrid>
+        <w:gridCol w:w="811"/>
+        <w:gridCol w:w="4235"/>
+        <w:gridCol w:w="4016"/>
+      </w:tblGrid>
+      <w:tr>
+        <w:tc>
+          <w:tcPr>
+            <w:tcW w:w="821" w:type="dxa"/>
+          </w:tcPr>
+          <w:p>
+            <w:r>
+              <w:t>Vak 1</w:t>
+            </w:r>
+          </w:p>
+          <w:p/>
+        </w:tc>
+        <w:tc>
+          <w:tcPr>
+            <w:tcW w:w="4350" w:type="dxa"/>
+          </w:tcPr>
+          <w:p>
+            <w:r>
+              <w:t>Review formulier</w:t>
+            </w:r>
+          </w:p>
+        </w:tc>
+        <w:tc>
+          <w:tcPr>
+            <w:tcW w:w="4117" w:type="dxa"/>
+          </w:tcPr>
+          <w:p>
+            <w:r>
+              <w:t>[eventueel  afbeelding]</w:t>
+            </w:r>
+          </w:p>
+        </w:tc>
+      </w:tr>
+      <w:tr>
+        <w:tc>
+          <w:tcPr>
+            <w:tcW w:w="821" w:type="dxa"/>
+          </w:tcPr>
+          <w:p>
+            <w:r>
+              <w:t>Vak 2</w:t>
+            </w:r>
+          </w:p>
+          <w:p/>
+        </w:tc>
+        <w:tc>
+          <w:tcPr>
+            <w:tcW w:w="4350" w:type="dxa"/>
+          </w:tcPr>
+          <w:p>
+            <w:proofErr w:type="spellStart"/>
+            <w:r>
+              <w:t>Submit</w:t>
+            </w:r>
+            <w:proofErr w:type="spellEnd"/>
+            <w:r>
+              <w:t xml:space="preserve"> knop </w:t>
             </w:r>
           </w:p>
         </w:tc>
@@ -3811,21 +4506,28 @@
     <w:p>
       <w:pPr>
         <w:pStyle w:val="Kop2"/>
-      </w:pPr>
-      <w:bookmarkStart w:id="4" w:name="_Toc460396092"/>
+        <w:numPr>
+          <w:ilvl w:val="1"/>
+          <w:numId w:val="10"/>
+        </w:numPr>
+      </w:pPr>
       <w:r>
         <w:t xml:space="preserve">Inhoud van </w:t>
       </w:r>
-      <w:r>
-        <w:t>rating page</w:t>
-      </w:r>
-      <w:r>
-        <w:t xml:space="preserve"> </w:t>
-      </w:r>
-      <w:r>
-        <w:t>B (functioneel)</w:t>
-      </w:r>
-      <w:bookmarkEnd w:id="4"/>
+      <w:proofErr w:type="spellStart"/>
+      <w:r>
+        <w:t>merch</w:t>
+      </w:r>
+      <w:proofErr w:type="spellEnd"/>
+      <w:r>
+        <w:t xml:space="preserve"> page </w:t>
+      </w:r>
+      <w:r>
+        <w:t>D</w:t>
+      </w:r>
+      <w:r>
+        <w:t xml:space="preserve"> (functioneel)</w:t>
+      </w:r>
     </w:p>
     <w:p/>
     <w:tbl>
@@ -3836,8 +4538,8 @@
       </w:tblPr>
       <w:tblGrid>
         <w:gridCol w:w="812"/>
-        <w:gridCol w:w="4229"/>
-        <w:gridCol w:w="4021"/>
+        <w:gridCol w:w="4236"/>
+        <w:gridCol w:w="4014"/>
       </w:tblGrid>
       <w:tr>
         <w:tc>
@@ -3857,7 +4559,7 @@
           </w:tcPr>
           <w:p>
             <w:r>
-              <w:t>[hier komt de tekst van vak 1]</w:t>
+              <w:t>Hover van prijs van het product</w:t>
             </w:r>
           </w:p>
         </w:tc>
@@ -3889,8 +4591,13 @@
             <w:tcW w:w="4350" w:type="dxa"/>
           </w:tcPr>
           <w:p>
-            <w:r>
-              <w:t>[hier komt de tekst van vak 2]</w:t>
+            <w:proofErr w:type="spellStart"/>
+            <w:r>
+              <w:t>Buy</w:t>
+            </w:r>
+            <w:proofErr w:type="spellEnd"/>
+            <w:r>
+              <w:t xml:space="preserve"> knop</w:t>
             </w:r>
           </w:p>
         </w:tc>
@@ -3922,9 +4629,19 @@
             <w:tcW w:w="4350" w:type="dxa"/>
           </w:tcPr>
           <w:p>
-            <w:r>
-              <w:t>[hier komt de tekst van vak 3]</w:t>
-            </w:r>
+            <w:proofErr w:type="spellStart"/>
+            <w:r>
+              <w:t>Size</w:t>
+            </w:r>
+            <w:proofErr w:type="spellEnd"/>
+            <w:r>
+              <w:t xml:space="preserve"> </w:t>
+            </w:r>
+            <w:proofErr w:type="spellStart"/>
+            <w:r>
+              <w:t>dropdown</w:t>
+            </w:r>
+            <w:proofErr w:type="spellEnd"/>
           </w:p>
         </w:tc>
         <w:tc>
@@ -4037,29 +4754,7 @@
           </w:p>
         </w:tc>
       </w:tr>
-      <w:tr>
-        <w:tc>
-          <w:tcPr>
-            <w:tcW w:w="821" w:type="dxa"/>
-          </w:tcPr>
-          <w:p/>
-        </w:tc>
-        <w:tc>
-          <w:tcPr>
-            <w:tcW w:w="4350" w:type="dxa"/>
-          </w:tcPr>
-          <w:p/>
-        </w:tc>
-        <w:tc>
-          <w:tcPr>
-            <w:tcW w:w="4117" w:type="dxa"/>
-          </w:tcPr>
-          <w:p/>
-        </w:tc>
-      </w:tr>
     </w:tbl>
-    <w:p/>
-    <w:p/>
     <w:p/>
     <w:p>
       <w:pPr>
@@ -4068,16 +4763,29 @@
           <w:ilvl w:val="1"/>
           <w:numId w:val="10"/>
         </w:numPr>
-      </w:pPr>
-      <w:r>
-        <w:lastRenderedPageBreak/>
+        <w:ind w:left="576"/>
+      </w:pPr>
+      <w:r>
         <w:t xml:space="preserve">Inhoud van </w:t>
       </w:r>
-      <w:r>
-        <w:t xml:space="preserve">review </w:t>
-      </w:r>
-      <w:r>
-        <w:t>C</w:t>
+      <w:proofErr w:type="spellStart"/>
+      <w:r>
+        <w:t>about</w:t>
+      </w:r>
+      <w:proofErr w:type="spellEnd"/>
+      <w:r>
+        <w:t xml:space="preserve"> </w:t>
+      </w:r>
+      <w:proofErr w:type="spellStart"/>
+      <w:r>
+        <w:t>us</w:t>
+      </w:r>
+      <w:proofErr w:type="spellEnd"/>
+      <w:r>
+        <w:t xml:space="preserve">  </w:t>
+      </w:r>
+      <w:r>
+        <w:t>E</w:t>
       </w:r>
       <w:r>
         <w:t xml:space="preserve"> (functioneel)</w:t>
@@ -4092,8 +4800,8 @@
       </w:tblPr>
       <w:tblGrid>
         <w:gridCol w:w="812"/>
-        <w:gridCol w:w="4229"/>
-        <w:gridCol w:w="4021"/>
+        <w:gridCol w:w="4235"/>
+        <w:gridCol w:w="4015"/>
       </w:tblGrid>
       <w:tr>
         <w:tc>
@@ -4113,7 +4821,7 @@
           </w:tcPr>
           <w:p>
             <w:r>
-              <w:t>[hier komt de tekst van vak 1]</w:t>
+              <w:t>Video’s speelbaar</w:t>
             </w:r>
           </w:p>
         </w:tc>
@@ -4304,18 +5012,11 @@
         </w:numPr>
       </w:pPr>
       <w:r>
+        <w:lastRenderedPageBreak/>
         <w:t xml:space="preserve">Inhoud van </w:t>
       </w:r>
-      <w:proofErr w:type="spellStart"/>
-      <w:r>
-        <w:t>merch</w:t>
-      </w:r>
-      <w:proofErr w:type="spellEnd"/>
-      <w:r>
-        <w:t xml:space="preserve"> page </w:t>
-      </w:r>
-      <w:r>
-        <w:t>D</w:t>
+      <w:r>
+        <w:t>contactpage F</w:t>
       </w:r>
       <w:r>
         <w:t xml:space="preserve"> (functioneel)</w:t>
@@ -4329,9 +5030,9 @@
         <w:tblLook w:val="04A0" w:firstRow="1" w:lastRow="0" w:firstColumn="1" w:lastColumn="0" w:noHBand="0" w:noVBand="1"/>
       </w:tblPr>
       <w:tblGrid>
-        <w:gridCol w:w="812"/>
-        <w:gridCol w:w="4229"/>
-        <w:gridCol w:w="4021"/>
+        <w:gridCol w:w="811"/>
+        <w:gridCol w:w="4235"/>
+        <w:gridCol w:w="4016"/>
       </w:tblGrid>
       <w:tr>
         <w:tc>
@@ -4351,7 +5052,7 @@
           </w:tcPr>
           <w:p>
             <w:r>
-              <w:t>[hier komt de tekst van vak 1]</w:t>
+              <w:t>Contact formulier</w:t>
             </w:r>
           </w:p>
         </w:tc>
@@ -4383,8 +5084,13 @@
             <w:tcW w:w="4350" w:type="dxa"/>
           </w:tcPr>
           <w:p>
-            <w:r>
-              <w:t>[hier komt de tekst van vak 2]</w:t>
+            <w:proofErr w:type="spellStart"/>
+            <w:r>
+              <w:t>Submit</w:t>
+            </w:r>
+            <w:proofErr w:type="spellEnd"/>
+            <w:r>
+              <w:t xml:space="preserve"> knop</w:t>
             </w:r>
           </w:p>
         </w:tc>
@@ -4542,475 +5248,83 @@
         </w:numPr>
         <w:ind w:left="576"/>
       </w:pPr>
-      <w:r>
-        <w:t xml:space="preserve">Inhoud van </w:t>
-      </w:r>
-      <w:proofErr w:type="spellStart"/>
-      <w:r>
-        <w:t>about</w:t>
-      </w:r>
-      <w:proofErr w:type="spellEnd"/>
-      <w:r>
-        <w:t xml:space="preserve"> </w:t>
-      </w:r>
-      <w:proofErr w:type="spellStart"/>
-      <w:r>
-        <w:t>us</w:t>
-      </w:r>
-      <w:proofErr w:type="spellEnd"/>
-      <w:r>
-        <w:t xml:space="preserve">  </w:t>
-      </w:r>
-      <w:r>
-        <w:t>E</w:t>
-      </w:r>
-      <w:r>
-        <w:t xml:space="preserve"> (functioneel)</w:t>
-      </w:r>
+      <w:bookmarkStart w:id="7" w:name="_Toc460396093"/>
+      <w:r>
+        <w:t>Vormgeving van de folder</w:t>
+      </w:r>
+      <w:r>
+        <w:t xml:space="preserve"> A</w:t>
+      </w:r>
+      <w:r>
+        <w:t xml:space="preserve"> (technisch)</w:t>
+      </w:r>
+      <w:bookmarkEnd w:id="7"/>
     </w:p>
     <w:p/>
-    <w:tbl>
-      <w:tblPr>
-        <w:tblStyle w:val="Tabelraster"/>
-        <w:tblW w:w="0" w:type="auto"/>
-        <w:tblLook w:val="04A0" w:firstRow="1" w:lastRow="0" w:firstColumn="1" w:lastColumn="0" w:noHBand="0" w:noVBand="1"/>
-      </w:tblPr>
-      <w:tblGrid>
-        <w:gridCol w:w="812"/>
-        <w:gridCol w:w="4229"/>
-        <w:gridCol w:w="4021"/>
-      </w:tblGrid>
-      <w:tr>
-        <w:tc>
-          <w:tcPr>
-            <w:tcW w:w="821" w:type="dxa"/>
-          </w:tcPr>
-          <w:p>
-            <w:r>
-              <w:t>Vak 1</w:t>
-            </w:r>
-          </w:p>
-          <w:p/>
-        </w:tc>
-        <w:tc>
-          <w:tcPr>
-            <w:tcW w:w="4350" w:type="dxa"/>
-          </w:tcPr>
-          <w:p>
-            <w:r>
-              <w:t>[hier komt de tekst van vak 1]</w:t>
-            </w:r>
-          </w:p>
-        </w:tc>
-        <w:tc>
-          <w:tcPr>
-            <w:tcW w:w="4117" w:type="dxa"/>
-          </w:tcPr>
-          <w:p>
-            <w:r>
-              <w:t>[eventueel  afbeelding]</w:t>
-            </w:r>
-          </w:p>
-        </w:tc>
-      </w:tr>
-      <w:tr>
-        <w:tc>
-          <w:tcPr>
-            <w:tcW w:w="821" w:type="dxa"/>
-          </w:tcPr>
-          <w:p>
-            <w:r>
-              <w:t>Vak 2</w:t>
-            </w:r>
-          </w:p>
-          <w:p/>
-        </w:tc>
-        <w:tc>
-          <w:tcPr>
-            <w:tcW w:w="4350" w:type="dxa"/>
-          </w:tcPr>
-          <w:p>
-            <w:r>
-              <w:t>[hier komt de tekst van vak 2]</w:t>
-            </w:r>
-          </w:p>
-        </w:tc>
-        <w:tc>
-          <w:tcPr>
-            <w:tcW w:w="4117" w:type="dxa"/>
-          </w:tcPr>
-          <w:p>
-            <w:r>
-              <w:t>[eventueel  afbeelding]</w:t>
-            </w:r>
-          </w:p>
-        </w:tc>
-      </w:tr>
-      <w:tr>
-        <w:tc>
-          <w:tcPr>
-            <w:tcW w:w="821" w:type="dxa"/>
-          </w:tcPr>
-          <w:p>
-            <w:r>
-              <w:t>Vak 3</w:t>
-            </w:r>
-          </w:p>
-          <w:p/>
-        </w:tc>
-        <w:tc>
-          <w:tcPr>
-            <w:tcW w:w="4350" w:type="dxa"/>
-          </w:tcPr>
-          <w:p>
-            <w:r>
-              <w:t>[hier komt de tekst van vak 3]</w:t>
-            </w:r>
-          </w:p>
-        </w:tc>
-        <w:tc>
-          <w:tcPr>
-            <w:tcW w:w="4117" w:type="dxa"/>
-          </w:tcPr>
-          <w:p>
-            <w:r>
-              <w:t>[eventueel  afbeelding]</w:t>
-            </w:r>
-          </w:p>
-        </w:tc>
-      </w:tr>
-      <w:tr>
-        <w:tc>
-          <w:tcPr>
-            <w:tcW w:w="821" w:type="dxa"/>
-          </w:tcPr>
-          <w:p>
-            <w:r>
-              <w:t>Vak 4</w:t>
-            </w:r>
-          </w:p>
-          <w:p/>
-        </w:tc>
-        <w:tc>
-          <w:tcPr>
-            <w:tcW w:w="4350" w:type="dxa"/>
-          </w:tcPr>
-          <w:p>
-            <w:r>
-              <w:t>[hier komt de tekst van vak 4]</w:t>
-            </w:r>
-          </w:p>
-        </w:tc>
-        <w:tc>
-          <w:tcPr>
-            <w:tcW w:w="4117" w:type="dxa"/>
-          </w:tcPr>
-          <w:p>
-            <w:r>
-              <w:t>[eventueel  afbeelding]</w:t>
-            </w:r>
-          </w:p>
-        </w:tc>
-      </w:tr>
-      <w:tr>
-        <w:tc>
-          <w:tcPr>
-            <w:tcW w:w="821" w:type="dxa"/>
-          </w:tcPr>
-          <w:p>
-            <w:r>
-              <w:t>Vak 5</w:t>
-            </w:r>
-          </w:p>
-          <w:p/>
-        </w:tc>
-        <w:tc>
-          <w:tcPr>
-            <w:tcW w:w="4350" w:type="dxa"/>
-          </w:tcPr>
-          <w:p>
-            <w:r>
-              <w:t>[hier komt de tekst van vak 5]</w:t>
-            </w:r>
-          </w:p>
-        </w:tc>
-        <w:tc>
-          <w:tcPr>
-            <w:tcW w:w="4117" w:type="dxa"/>
-          </w:tcPr>
-          <w:p>
-            <w:r>
-              <w:t>[eventueel  afbeelding]</w:t>
-            </w:r>
-          </w:p>
-        </w:tc>
-      </w:tr>
-      <w:tr>
-        <w:tc>
-          <w:tcPr>
-            <w:tcW w:w="821" w:type="dxa"/>
-          </w:tcPr>
-          <w:p>
-            <w:r>
-              <w:t>Vak 6</w:t>
-            </w:r>
-          </w:p>
-          <w:p/>
-        </w:tc>
-        <w:tc>
-          <w:tcPr>
-            <w:tcW w:w="4350" w:type="dxa"/>
-          </w:tcPr>
-          <w:p>
-            <w:r>
-              <w:t>[hier komt de tekst van vak 6]</w:t>
-            </w:r>
-          </w:p>
-        </w:tc>
-        <w:tc>
-          <w:tcPr>
-            <w:tcW w:w="4117" w:type="dxa"/>
-          </w:tcPr>
-          <w:p>
-            <w:r>
-              <w:t>[eventueel  afbeelding]</w:t>
-            </w:r>
-          </w:p>
-        </w:tc>
-      </w:tr>
-    </w:tbl>
-    <w:p/>
     <w:p>
-      <w:pPr>
-        <w:pStyle w:val="Kop2"/>
-        <w:numPr>
-          <w:ilvl w:val="1"/>
-          <w:numId w:val="10"/>
-        </w:numPr>
-      </w:pPr>
-      <w:r>
-        <w:lastRenderedPageBreak/>
-        <w:t xml:space="preserve">Inhoud van </w:t>
-      </w:r>
-      <w:r>
-        <w:t>contactpage F</w:t>
-      </w:r>
-      <w:r>
-        <w:t xml:space="preserve"> (functioneel)</w:t>
+      <w:r>
+        <w:t>[plaats hieronder een of meerder afbeeldingen die weergeven hoe de folder wordt ingedeeld]</w:t>
+      </w:r>
+      <w:r>
+        <w:rPr>
+          <w:noProof/>
+        </w:rPr>
+        <w:t xml:space="preserve"> </w:t>
+      </w:r>
+      <w:r>
+        <w:rPr>
+          <w:noProof/>
+        </w:rPr>
+        <w:drawing>
+          <wp:inline distT="0" distB="0" distL="0" distR="0" wp14:anchorId="0B27BC88" wp14:editId="0E7855DF">
+            <wp:extent cx="1723292" cy="1066800"/>
+            <wp:effectExtent l="0" t="0" r="0" b="0"/>
+            <wp:docPr id="3" name="Afbeelding 3"/>
+            <wp:cNvGraphicFramePr>
+              <a:graphicFrameLocks xmlns:a="http://schemas.openxmlformats.org/drawingml/2006/main" noChangeAspect="1"/>
+            </wp:cNvGraphicFramePr>
+            <a:graphic xmlns:a="http://schemas.openxmlformats.org/drawingml/2006/main">
+              <a:graphicData uri="http://schemas.openxmlformats.org/drawingml/2006/picture">
+                <pic:pic xmlns:pic="http://schemas.openxmlformats.org/drawingml/2006/picture">
+                  <pic:nvPicPr>
+                    <pic:cNvPr id="0" name="Picture 6"/>
+                    <pic:cNvPicPr>
+                      <a:picLocks noChangeAspect="1" noChangeArrowheads="1"/>
+                    </pic:cNvPicPr>
+                  </pic:nvPicPr>
+                  <pic:blipFill>
+                    <a:blip r:embed="rId18" cstate="print">
+                      <a:extLst>
+                        <a:ext uri="{28A0092B-C50C-407E-A947-70E740481C1C}">
+                          <a14:useLocalDpi xmlns:a14="http://schemas.microsoft.com/office/drawing/2010/main" val="0"/>
+                        </a:ext>
+                      </a:extLst>
+                    </a:blip>
+                    <a:srcRect/>
+                    <a:stretch>
+                      <a:fillRect/>
+                    </a:stretch>
+                  </pic:blipFill>
+                  <pic:spPr bwMode="auto">
+                    <a:xfrm>
+                      <a:off x="0" y="0"/>
+                      <a:ext cx="1728196" cy="1069836"/>
+                    </a:xfrm>
+                    <a:prstGeom prst="rect">
+                      <a:avLst/>
+                    </a:prstGeom>
+                    <a:noFill/>
+                    <a:ln>
+                      <a:noFill/>
+                    </a:ln>
+                  </pic:spPr>
+                </pic:pic>
+              </a:graphicData>
+            </a:graphic>
+          </wp:inline>
+        </w:drawing>
       </w:r>
     </w:p>
-    <w:p/>
-    <w:tbl>
-      <w:tblPr>
-        <w:tblStyle w:val="Tabelraster"/>
-        <w:tblW w:w="0" w:type="auto"/>
-        <w:tblLook w:val="04A0" w:firstRow="1" w:lastRow="0" w:firstColumn="1" w:lastColumn="0" w:noHBand="0" w:noVBand="1"/>
-      </w:tblPr>
-      <w:tblGrid>
-        <w:gridCol w:w="812"/>
-        <w:gridCol w:w="4229"/>
-        <w:gridCol w:w="4021"/>
-      </w:tblGrid>
-      <w:tr>
-        <w:tc>
-          <w:tcPr>
-            <w:tcW w:w="821" w:type="dxa"/>
-          </w:tcPr>
-          <w:p>
-            <w:r>
-              <w:t>Vak 1</w:t>
-            </w:r>
-          </w:p>
-          <w:p/>
-        </w:tc>
-        <w:tc>
-          <w:tcPr>
-            <w:tcW w:w="4350" w:type="dxa"/>
-          </w:tcPr>
-          <w:p>
-            <w:r>
-              <w:t>[hier komt de tekst van vak 1]</w:t>
-            </w:r>
-          </w:p>
-        </w:tc>
-        <w:tc>
-          <w:tcPr>
-            <w:tcW w:w="4117" w:type="dxa"/>
-          </w:tcPr>
-          <w:p>
-            <w:r>
-              <w:t>[eventueel  afbeelding]</w:t>
-            </w:r>
-          </w:p>
-        </w:tc>
-      </w:tr>
-      <w:tr>
-        <w:tc>
-          <w:tcPr>
-            <w:tcW w:w="821" w:type="dxa"/>
-          </w:tcPr>
-          <w:p>
-            <w:r>
-              <w:t>Vak 2</w:t>
-            </w:r>
-          </w:p>
-          <w:p/>
-        </w:tc>
-        <w:tc>
-          <w:tcPr>
-            <w:tcW w:w="4350" w:type="dxa"/>
-          </w:tcPr>
-          <w:p>
-            <w:r>
-              <w:t>[hier komt de tekst van vak 2]</w:t>
-            </w:r>
-          </w:p>
-        </w:tc>
-        <w:tc>
-          <w:tcPr>
-            <w:tcW w:w="4117" w:type="dxa"/>
-          </w:tcPr>
-          <w:p>
-            <w:r>
-              <w:t>[eventueel  afbeelding]</w:t>
-            </w:r>
-          </w:p>
-        </w:tc>
-      </w:tr>
-      <w:tr>
-        <w:tc>
-          <w:tcPr>
-            <w:tcW w:w="821" w:type="dxa"/>
-          </w:tcPr>
-          <w:p>
-            <w:r>
-              <w:t>Vak 3</w:t>
-            </w:r>
-          </w:p>
-          <w:p/>
-        </w:tc>
-        <w:tc>
-          <w:tcPr>
-            <w:tcW w:w="4350" w:type="dxa"/>
-          </w:tcPr>
-          <w:p>
-            <w:r>
-              <w:t>[hier komt de tekst van vak 3]</w:t>
-            </w:r>
-          </w:p>
-        </w:tc>
-        <w:tc>
-          <w:tcPr>
-            <w:tcW w:w="4117" w:type="dxa"/>
-          </w:tcPr>
-          <w:p>
-            <w:r>
-              <w:t>[eventueel  afbeelding]</w:t>
-            </w:r>
-          </w:p>
-        </w:tc>
-      </w:tr>
-      <w:tr>
-        <w:tc>
-          <w:tcPr>
-            <w:tcW w:w="821" w:type="dxa"/>
-          </w:tcPr>
-          <w:p>
-            <w:r>
-              <w:t>Vak 4</w:t>
-            </w:r>
-          </w:p>
-          <w:p/>
-        </w:tc>
-        <w:tc>
-          <w:tcPr>
-            <w:tcW w:w="4350" w:type="dxa"/>
-          </w:tcPr>
-          <w:p>
-            <w:r>
-              <w:t>[hier komt de tekst van vak 4]</w:t>
-            </w:r>
-          </w:p>
-        </w:tc>
-        <w:tc>
-          <w:tcPr>
-            <w:tcW w:w="4117" w:type="dxa"/>
-          </w:tcPr>
-          <w:p>
-            <w:r>
-              <w:t>[eventueel  afbeelding]</w:t>
-            </w:r>
-          </w:p>
-        </w:tc>
-      </w:tr>
-      <w:tr>
-        <w:tc>
-          <w:tcPr>
-            <w:tcW w:w="821" w:type="dxa"/>
-          </w:tcPr>
-          <w:p>
-            <w:r>
-              <w:t>Vak 5</w:t>
-            </w:r>
-          </w:p>
-          <w:p/>
-        </w:tc>
-        <w:tc>
-          <w:tcPr>
-            <w:tcW w:w="4350" w:type="dxa"/>
-          </w:tcPr>
-          <w:p>
-            <w:r>
-              <w:t>[hier komt de tekst van vak 5]</w:t>
-            </w:r>
-          </w:p>
-        </w:tc>
-        <w:tc>
-          <w:tcPr>
-            <w:tcW w:w="4117" w:type="dxa"/>
-          </w:tcPr>
-          <w:p>
-            <w:r>
-              <w:t>[eventueel  afbeelding]</w:t>
-            </w:r>
-          </w:p>
-        </w:tc>
-      </w:tr>
-      <w:tr>
-        <w:tc>
-          <w:tcPr>
-            <w:tcW w:w="821" w:type="dxa"/>
-          </w:tcPr>
-          <w:p>
-            <w:r>
-              <w:t>Vak 6</w:t>
-            </w:r>
-          </w:p>
-          <w:p/>
-        </w:tc>
-        <w:tc>
-          <w:tcPr>
-            <w:tcW w:w="4350" w:type="dxa"/>
-          </w:tcPr>
-          <w:p>
-            <w:r>
-              <w:t>[hier komt de tekst van vak 6]</w:t>
-            </w:r>
-          </w:p>
-        </w:tc>
-        <w:tc>
-          <w:tcPr>
-            <w:tcW w:w="4117" w:type="dxa"/>
-          </w:tcPr>
-          <w:p>
-            <w:r>
-              <w:t>[eventueel  afbeelding]</w:t>
-            </w:r>
-          </w:p>
-        </w:tc>
-      </w:tr>
-    </w:tbl>
-    <w:p/>
     <w:p>
       <w:pPr>
         <w:pStyle w:val="Kop2"/>
@@ -5020,22 +5334,69 @@
         </w:numPr>
         <w:ind w:left="576"/>
       </w:pPr>
-      <w:bookmarkStart w:id="5" w:name="_Toc460396093"/>
-      <w:r>
-        <w:t>Vormgeving van de folder</w:t>
-      </w:r>
-      <w:r>
-        <w:t xml:space="preserve"> A</w:t>
-      </w:r>
-      <w:r>
-        <w:t xml:space="preserve"> (technisch)</w:t>
-      </w:r>
-      <w:bookmarkEnd w:id="5"/>
+      <w:r>
+        <w:t>Vormgeving van de folder B (technisch)</w:t>
+      </w:r>
     </w:p>
     <w:p/>
     <w:p>
       <w:r>
         <w:t>[plaats hieronder een of meerder afbeeldingen die weergeven hoe de folder wordt ingedeeld]</w:t>
+      </w:r>
+    </w:p>
+    <w:p>
+      <w:r>
+        <w:rPr>
+          <w:noProof/>
+        </w:rPr>
+        <w:drawing>
+          <wp:inline distT="0" distB="0" distL="0" distR="0" wp14:anchorId="0A068D09" wp14:editId="75763CC4">
+            <wp:extent cx="1600200" cy="996950"/>
+            <wp:effectExtent l="0" t="0" r="0" b="0"/>
+            <wp:docPr id="4" name="Afbeelding 4"/>
+            <wp:cNvGraphicFramePr>
+              <a:graphicFrameLocks xmlns:a="http://schemas.openxmlformats.org/drawingml/2006/main" noChangeAspect="1"/>
+            </wp:cNvGraphicFramePr>
+            <a:graphic xmlns:a="http://schemas.openxmlformats.org/drawingml/2006/main">
+              <a:graphicData uri="http://schemas.openxmlformats.org/drawingml/2006/picture">
+                <pic:pic xmlns:pic="http://schemas.openxmlformats.org/drawingml/2006/picture">
+                  <pic:nvPicPr>
+                    <pic:cNvPr id="0" name="Picture 7"/>
+                    <pic:cNvPicPr>
+                      <a:picLocks noChangeAspect="1" noChangeArrowheads="1"/>
+                    </pic:cNvPicPr>
+                  </pic:nvPicPr>
+                  <pic:blipFill>
+                    <a:blip r:embed="rId19" cstate="print">
+                      <a:extLst>
+                        <a:ext uri="{28A0092B-C50C-407E-A947-70E740481C1C}">
+                          <a14:useLocalDpi xmlns:a14="http://schemas.microsoft.com/office/drawing/2010/main" val="0"/>
+                        </a:ext>
+                      </a:extLst>
+                    </a:blip>
+                    <a:srcRect/>
+                    <a:stretch>
+                      <a:fillRect/>
+                    </a:stretch>
+                  </pic:blipFill>
+                  <pic:spPr bwMode="auto">
+                    <a:xfrm>
+                      <a:off x="0" y="0"/>
+                      <a:ext cx="1611645" cy="1004080"/>
+                    </a:xfrm>
+                    <a:prstGeom prst="rect">
+                      <a:avLst/>
+                    </a:prstGeom>
+                    <a:noFill/>
+                    <a:ln>
+                      <a:noFill/>
+                    </a:ln>
+                  </pic:spPr>
+                </pic:pic>
+              </a:graphicData>
+            </a:graphic>
+          </wp:inline>
+        </w:drawing>
       </w:r>
     </w:p>
     <w:p>
@@ -5048,7 +5409,7 @@
         <w:ind w:left="576"/>
       </w:pPr>
       <w:r>
-        <w:t>Vormgeving van de folder B (technisch)</w:t>
+        <w:t>Vormgeving van de folder C (technisch)</w:t>
       </w:r>
     </w:p>
     <w:p/>
@@ -5057,6 +5418,7 @@
         <w:t>[plaats hieronder een of meerder afbeeldingen die weergeven hoe de folder wordt ingedeeld]</w:t>
       </w:r>
     </w:p>
+    <w:p/>
     <w:p>
       <w:pPr>
         <w:pStyle w:val="Kop2"/>
@@ -5067,19 +5429,69 @@
         <w:ind w:left="576"/>
       </w:pPr>
       <w:r>
-        <w:t xml:space="preserve">Vormgeving van de folder </w:t>
-      </w:r>
-      <w:r>
-        <w:t>C</w:t>
-      </w:r>
-      <w:r>
-        <w:t xml:space="preserve"> (technisch)</w:t>
+        <w:t>Vormgeving van de folder D (technisch)</w:t>
       </w:r>
     </w:p>
     <w:p/>
     <w:p>
       <w:r>
         <w:t>[plaats hieronder een of meerder afbeeldingen die weergeven hoe de folder wordt ingedeeld]</w:t>
+      </w:r>
+    </w:p>
+    <w:p>
+      <w:r>
+        <w:rPr>
+          <w:noProof/>
+        </w:rPr>
+        <w:lastRenderedPageBreak/>
+        <w:drawing>
+          <wp:inline distT="0" distB="0" distL="0" distR="0" wp14:anchorId="360DB063" wp14:editId="521DF420">
+            <wp:extent cx="1932471" cy="1203960"/>
+            <wp:effectExtent l="0" t="0" r="0" b="0"/>
+            <wp:docPr id="6" name="Afbeelding 6"/>
+            <wp:cNvGraphicFramePr>
+              <a:graphicFrameLocks xmlns:a="http://schemas.openxmlformats.org/drawingml/2006/main" noChangeAspect="1"/>
+            </wp:cNvGraphicFramePr>
+            <a:graphic xmlns:a="http://schemas.openxmlformats.org/drawingml/2006/main">
+              <a:graphicData uri="http://schemas.openxmlformats.org/drawingml/2006/picture">
+                <pic:pic xmlns:pic="http://schemas.openxmlformats.org/drawingml/2006/picture">
+                  <pic:nvPicPr>
+                    <pic:cNvPr id="0" name="Picture 9"/>
+                    <pic:cNvPicPr>
+                      <a:picLocks noChangeAspect="1" noChangeArrowheads="1"/>
+                    </pic:cNvPicPr>
+                  </pic:nvPicPr>
+                  <pic:blipFill>
+                    <a:blip r:embed="rId20" cstate="print">
+                      <a:extLst>
+                        <a:ext uri="{28A0092B-C50C-407E-A947-70E740481C1C}">
+                          <a14:useLocalDpi xmlns:a14="http://schemas.microsoft.com/office/drawing/2010/main" val="0"/>
+                        </a:ext>
+                      </a:extLst>
+                    </a:blip>
+                    <a:srcRect/>
+                    <a:stretch>
+                      <a:fillRect/>
+                    </a:stretch>
+                  </pic:blipFill>
+                  <pic:spPr bwMode="auto">
+                    <a:xfrm>
+                      <a:off x="0" y="0"/>
+                      <a:ext cx="1935967" cy="1206138"/>
+                    </a:xfrm>
+                    <a:prstGeom prst="rect">
+                      <a:avLst/>
+                    </a:prstGeom>
+                    <a:noFill/>
+                    <a:ln>
+                      <a:noFill/>
+                    </a:ln>
+                  </pic:spPr>
+                </pic:pic>
+              </a:graphicData>
+            </a:graphic>
+          </wp:inline>
+        </w:drawing>
       </w:r>
     </w:p>
     <w:p>
@@ -5092,19 +5504,79 @@
         <w:ind w:left="576"/>
       </w:pPr>
       <w:r>
-        <w:t xml:space="preserve">Vormgeving van de folder </w:t>
-      </w:r>
-      <w:r>
-        <w:t>D</w:t>
-      </w:r>
-      <w:r>
-        <w:t xml:space="preserve"> (technisch)</w:t>
+        <w:t>Vormgeving van de folder E (technisch)</w:t>
       </w:r>
     </w:p>
     <w:p/>
     <w:p>
+      <w:pPr>
+        <w:rPr>
+          <w:noProof/>
+        </w:rPr>
+      </w:pPr>
       <w:r>
         <w:t>[plaats hieronder een of meerder afbeeldingen die weergeven hoe de folder wordt ingedeeld]</w:t>
+      </w:r>
+      <w:r>
+        <w:rPr>
+          <w:noProof/>
+        </w:rPr>
+        <w:t xml:space="preserve"> </w:t>
+      </w:r>
+    </w:p>
+    <w:p>
+      <w:r>
+        <w:rPr>
+          <w:noProof/>
+        </w:rPr>
+        <w:drawing>
+          <wp:inline distT="0" distB="0" distL="0" distR="0" wp14:anchorId="7A9A9C31" wp14:editId="271F463C">
+            <wp:extent cx="2131345" cy="1333500"/>
+            <wp:effectExtent l="0" t="0" r="2540" b="0"/>
+            <wp:docPr id="8" name="Afbeelding 8"/>
+            <wp:cNvGraphicFramePr>
+              <a:graphicFrameLocks xmlns:a="http://schemas.openxmlformats.org/drawingml/2006/main" noChangeAspect="1"/>
+            </wp:cNvGraphicFramePr>
+            <a:graphic xmlns:a="http://schemas.openxmlformats.org/drawingml/2006/main">
+              <a:graphicData uri="http://schemas.openxmlformats.org/drawingml/2006/picture">
+                <pic:pic xmlns:pic="http://schemas.openxmlformats.org/drawingml/2006/picture">
+                  <pic:nvPicPr>
+                    <pic:cNvPr id="0" name="Picture 11"/>
+                    <pic:cNvPicPr>
+                      <a:picLocks noChangeAspect="1" noChangeArrowheads="1"/>
+                    </pic:cNvPicPr>
+                  </pic:nvPicPr>
+                  <pic:blipFill>
+                    <a:blip r:embed="rId21" cstate="print">
+                      <a:extLst>
+                        <a:ext uri="{28A0092B-C50C-407E-A947-70E740481C1C}">
+                          <a14:useLocalDpi xmlns:a14="http://schemas.microsoft.com/office/drawing/2010/main" val="0"/>
+                        </a:ext>
+                      </a:extLst>
+                    </a:blip>
+                    <a:srcRect/>
+                    <a:stretch>
+                      <a:fillRect/>
+                    </a:stretch>
+                  </pic:blipFill>
+                  <pic:spPr bwMode="auto">
+                    <a:xfrm>
+                      <a:off x="0" y="0"/>
+                      <a:ext cx="2134098" cy="1335223"/>
+                    </a:xfrm>
+                    <a:prstGeom prst="rect">
+                      <a:avLst/>
+                    </a:prstGeom>
+                    <a:noFill/>
+                    <a:ln>
+                      <a:noFill/>
+                    </a:ln>
+                  </pic:spPr>
+                </pic:pic>
+              </a:graphicData>
+            </a:graphic>
+          </wp:inline>
+        </w:drawing>
       </w:r>
     </w:p>
     <w:p>
@@ -5117,13 +5589,7 @@
         <w:ind w:left="576"/>
       </w:pPr>
       <w:r>
-        <w:t xml:space="preserve">Vormgeving van de folder </w:t>
-      </w:r>
-      <w:r>
-        <w:t>E</w:t>
-      </w:r>
-      <w:r>
-        <w:t xml:space="preserve"> (technisch)</w:t>
+        <w:t>Vormgeving van de folder F (technisch)</w:t>
       </w:r>
     </w:p>
     <w:p/>
@@ -5133,31 +5599,60 @@
       </w:r>
     </w:p>
     <w:p>
-      <w:pPr>
-        <w:pStyle w:val="Kop2"/>
-        <w:numPr>
-          <w:ilvl w:val="1"/>
-          <w:numId w:val="10"/>
-        </w:numPr>
-        <w:ind w:left="576"/>
-      </w:pPr>
-      <w:r>
-        <w:t xml:space="preserve">Vormgeving van de folder </w:t>
-      </w:r>
-      <w:r>
-        <w:t>F</w:t>
-      </w:r>
-      <w:r>
-        <w:t xml:space="preserve"> (technisch)</w:t>
+      <w:r>
+        <w:rPr>
+          <w:noProof/>
+        </w:rPr>
+        <w:drawing>
+          <wp:inline distT="0" distB="0" distL="0" distR="0" wp14:anchorId="3B561FC2" wp14:editId="720D3AED">
+            <wp:extent cx="2227351" cy="1386563"/>
+            <wp:effectExtent l="0" t="0" r="1905" b="4445"/>
+            <wp:docPr id="7" name="Afbeelding 7"/>
+            <wp:cNvGraphicFramePr>
+              <a:graphicFrameLocks xmlns:a="http://schemas.openxmlformats.org/drawingml/2006/main" noChangeAspect="1"/>
+            </wp:cNvGraphicFramePr>
+            <a:graphic xmlns:a="http://schemas.openxmlformats.org/drawingml/2006/main">
+              <a:graphicData uri="http://schemas.openxmlformats.org/drawingml/2006/picture">
+                <pic:pic xmlns:pic="http://schemas.openxmlformats.org/drawingml/2006/picture">
+                  <pic:nvPicPr>
+                    <pic:cNvPr id="0" name="Picture 10"/>
+                    <pic:cNvPicPr>
+                      <a:picLocks noChangeAspect="1" noChangeArrowheads="1"/>
+                    </pic:cNvPicPr>
+                  </pic:nvPicPr>
+                  <pic:blipFill>
+                    <a:blip r:embed="rId22" cstate="print">
+                      <a:extLst>
+                        <a:ext uri="{28A0092B-C50C-407E-A947-70E740481C1C}">
+                          <a14:useLocalDpi xmlns:a14="http://schemas.microsoft.com/office/drawing/2010/main" val="0"/>
+                        </a:ext>
+                      </a:extLst>
+                    </a:blip>
+                    <a:srcRect/>
+                    <a:stretch>
+                      <a:fillRect/>
+                    </a:stretch>
+                  </pic:blipFill>
+                  <pic:spPr bwMode="auto">
+                    <a:xfrm>
+                      <a:off x="0" y="0"/>
+                      <a:ext cx="2244018" cy="1396939"/>
+                    </a:xfrm>
+                    <a:prstGeom prst="rect">
+                      <a:avLst/>
+                    </a:prstGeom>
+                    <a:noFill/>
+                    <a:ln>
+                      <a:noFill/>
+                    </a:ln>
+                  </pic:spPr>
+                </pic:pic>
+              </a:graphicData>
+            </a:graphic>
+          </wp:inline>
+        </w:drawing>
       </w:r>
     </w:p>
-    <w:p/>
-    <w:p>
-      <w:r>
-        <w:t>[plaats hieronder een of meerder afbeeldingen die weergeven hoe de folder wordt ingedeeld]</w:t>
-      </w:r>
-    </w:p>
-    <w:p/>
     <w:p>
       <w:pPr>
         <w:pStyle w:val="Kop1"/>
@@ -5169,16 +5664,15 @@
           <w:lang w:val="en-US"/>
         </w:rPr>
       </w:pPr>
-      <w:bookmarkStart w:id="6" w:name="_Toc460396094"/>
+      <w:bookmarkStart w:id="8" w:name="_Toc460396094"/>
       <w:proofErr w:type="spellStart"/>
       <w:r>
         <w:rPr>
           <w:lang w:val="en-US"/>
         </w:rPr>
-        <w:lastRenderedPageBreak/>
         <w:t>Realisatie</w:t>
       </w:r>
-      <w:bookmarkEnd w:id="6"/>
+      <w:bookmarkEnd w:id="8"/>
       <w:proofErr w:type="spellEnd"/>
     </w:p>
     <w:p>
@@ -5201,7 +5695,7 @@
           <w:lang w:val="en-US"/>
         </w:rPr>
       </w:pPr>
-      <w:bookmarkStart w:id="7" w:name="_Toc460396095"/>
+      <w:bookmarkStart w:id="9" w:name="_Toc460396095"/>
       <w:r>
         <w:rPr>
           <w:lang w:val="en-US"/>
@@ -5221,7 +5715,7 @@
         </w:rPr>
         <w:t>opleiding</w:t>
       </w:r>
-      <w:bookmarkEnd w:id="7"/>
+      <w:bookmarkEnd w:id="9"/>
       <w:proofErr w:type="spellEnd"/>
     </w:p>
     <w:p>
@@ -5255,7 +5749,7 @@
           <w:lang w:val="en-US"/>
         </w:rPr>
       </w:pPr>
-      <w:bookmarkStart w:id="8" w:name="_Toc460396096"/>
+      <w:bookmarkStart w:id="10" w:name="_Toc460396096"/>
       <w:r>
         <w:rPr>
           <w:lang w:val="en-US"/>
@@ -5275,7 +5769,7 @@
         </w:rPr>
         <w:t>vak</w:t>
       </w:r>
-      <w:bookmarkEnd w:id="8"/>
+      <w:bookmarkEnd w:id="10"/>
       <w:proofErr w:type="spellEnd"/>
     </w:p>
     <w:p>
@@ -5535,8 +6029,6 @@
     <w:p/>
     <w:p/>
     <w:p/>
-    <w:p/>
-    <w:p/>
     <w:p>
       <w:pPr>
         <w:pStyle w:val="Kop1"/>
@@ -5545,12 +6037,11 @@
           <w:numId w:val="14"/>
         </w:numPr>
       </w:pPr>
-      <w:bookmarkStart w:id="9" w:name="_Toc460396097"/>
-      <w:r>
-        <w:lastRenderedPageBreak/>
+      <w:bookmarkStart w:id="11" w:name="_Toc460396097"/>
+      <w:r>
         <w:t>Evaluatie</w:t>
       </w:r>
-      <w:bookmarkEnd w:id="9"/>
+      <w:bookmarkEnd w:id="11"/>
     </w:p>
     <w:p/>
     <w:p>
@@ -5573,239 +6064,13 @@
       <w:r>
         <w:t>: wat ging er goed, wat ging er minder goed, wat heb ik geleerd, wat zou ik volgende keer anders doen]</w:t>
       </w:r>
-      <w:bookmarkStart w:id="10" w:name="_Toc460396098"/>
+      <w:bookmarkStart w:id="12" w:name="_Toc460396098"/>
     </w:p>
-    <w:p>
-      <w:pPr>
-        <w:rPr>
-          <w:color w:val="548DD4" w:themeColor="text2" w:themeTint="99"/>
-          <w:sz w:val="40"/>
-          <w:szCs w:val="40"/>
-        </w:rPr>
-      </w:pPr>
-    </w:p>
-    <w:p>
-      <w:pPr>
-        <w:rPr>
-          <w:color w:val="548DD4" w:themeColor="text2" w:themeTint="99"/>
-          <w:sz w:val="40"/>
-          <w:szCs w:val="40"/>
-        </w:rPr>
-      </w:pPr>
-      <w:r>
-        <w:rPr>
-          <w:color w:val="548DD4" w:themeColor="text2" w:themeTint="99"/>
-          <w:sz w:val="40"/>
-          <w:szCs w:val="40"/>
-        </w:rPr>
-        <w:t>Bijlagen</w:t>
-      </w:r>
-      <w:bookmarkEnd w:id="10"/>
-    </w:p>
-    <w:p>
-      <w:r>
-        <w:t>Bij dit verslag horen de volgende bijlagen:</w:t>
-      </w:r>
-    </w:p>
-    <w:p>
-      <w:pPr>
-        <w:pStyle w:val="Lijstalinea"/>
-        <w:numPr>
-          <w:ilvl w:val="0"/>
-          <w:numId w:val="13"/>
-        </w:numPr>
-      </w:pPr>
-      <w:r>
-        <w:t xml:space="preserve">Een </w:t>
-      </w:r>
-      <w:r>
-        <w:t>webpage</w:t>
-      </w:r>
-      <w:r>
-        <w:t xml:space="preserve"> type A, </w:t>
-      </w:r>
-      <w:r>
-        <w:t xml:space="preserve">home page </w:t>
-      </w:r>
-    </w:p>
-    <w:p>
-      <w:pPr>
-        <w:pStyle w:val="Lijstalinea"/>
-        <w:numPr>
-          <w:ilvl w:val="0"/>
-          <w:numId w:val="13"/>
-        </w:numPr>
-      </w:pPr>
-      <w:r>
-        <w:t xml:space="preserve">Een </w:t>
-      </w:r>
-      <w:r>
-        <w:t>webpage</w:t>
-      </w:r>
-      <w:r>
-        <w:t xml:space="preserve"> type B, </w:t>
-      </w:r>
-      <w:r>
-        <w:t>rating page</w:t>
-      </w:r>
-    </w:p>
-    <w:p>
-      <w:pPr>
-        <w:pStyle w:val="Lijstalinea"/>
-        <w:numPr>
-          <w:ilvl w:val="0"/>
-          <w:numId w:val="13"/>
-        </w:numPr>
-      </w:pPr>
-      <w:r>
-        <w:t xml:space="preserve">Een </w:t>
-      </w:r>
-      <w:r>
-        <w:t>webpage</w:t>
-      </w:r>
-      <w:r>
-        <w:t xml:space="preserve"> type </w:t>
-      </w:r>
-      <w:proofErr w:type="spellStart"/>
-      <w:r>
-        <w:t>C</w:t>
-      </w:r>
-      <w:r>
-        <w:t>,</w:t>
-      </w:r>
-      <w:r>
-        <w:t>review</w:t>
-      </w:r>
-      <w:proofErr w:type="spellEnd"/>
-    </w:p>
-    <w:p>
-      <w:pPr>
-        <w:pStyle w:val="Lijstalinea"/>
-        <w:numPr>
-          <w:ilvl w:val="0"/>
-          <w:numId w:val="13"/>
-        </w:numPr>
-      </w:pPr>
-      <w:r>
-        <w:t xml:space="preserve">Een </w:t>
-      </w:r>
-      <w:r>
-        <w:t>webpage</w:t>
-      </w:r>
-      <w:r>
-        <w:t xml:space="preserve"> type </w:t>
-      </w:r>
-      <w:proofErr w:type="spellStart"/>
-      <w:r>
-        <w:t>D</w:t>
-      </w:r>
-      <w:r>
-        <w:t>,</w:t>
-      </w:r>
-      <w:r>
-        <w:t>merch</w:t>
-      </w:r>
-      <w:proofErr w:type="spellEnd"/>
-    </w:p>
-    <w:p>
-      <w:pPr>
-        <w:pStyle w:val="Lijstalinea"/>
-        <w:numPr>
-          <w:ilvl w:val="0"/>
-          <w:numId w:val="13"/>
-        </w:numPr>
-      </w:pPr>
-      <w:r>
-        <w:t>Een</w:t>
-      </w:r>
-      <w:r>
-        <w:t xml:space="preserve"> </w:t>
-      </w:r>
-      <w:r>
-        <w:t>webpage</w:t>
-      </w:r>
-      <w:r>
-        <w:t xml:space="preserve"> </w:t>
-      </w:r>
-      <w:r>
-        <w:t xml:space="preserve">type </w:t>
-      </w:r>
-      <w:proofErr w:type="spellStart"/>
-      <w:r>
-        <w:t>E</w:t>
-      </w:r>
-      <w:r>
-        <w:t>,</w:t>
-      </w:r>
-      <w:r>
-        <w:t>about</w:t>
-      </w:r>
-      <w:proofErr w:type="spellEnd"/>
-      <w:r>
-        <w:t xml:space="preserve"> </w:t>
-      </w:r>
-      <w:proofErr w:type="spellStart"/>
-      <w:r>
-        <w:t>us</w:t>
-      </w:r>
-      <w:proofErr w:type="spellEnd"/>
-    </w:p>
-    <w:p>
-      <w:pPr>
-        <w:pStyle w:val="Lijstalinea"/>
-        <w:numPr>
-          <w:ilvl w:val="0"/>
-          <w:numId w:val="13"/>
-        </w:numPr>
-      </w:pPr>
-      <w:r>
-        <w:t xml:space="preserve">Een </w:t>
-      </w:r>
-      <w:r>
-        <w:t>webpage</w:t>
-      </w:r>
-      <w:r>
-        <w:t xml:space="preserve"> </w:t>
-      </w:r>
-      <w:r>
-        <w:t xml:space="preserve">type </w:t>
-      </w:r>
-      <w:proofErr w:type="spellStart"/>
-      <w:r>
-        <w:t>F</w:t>
-      </w:r>
-      <w:r>
-        <w:t>,</w:t>
-      </w:r>
-      <w:r>
-        <w:t>contact</w:t>
-      </w:r>
-      <w:proofErr w:type="spellEnd"/>
-      <w:r>
-        <w:t xml:space="preserve"> persoon</w:t>
-      </w:r>
-    </w:p>
-    <w:p>
-      <w:pPr>
-        <w:pStyle w:val="Lijstalinea"/>
-        <w:numPr>
-          <w:ilvl w:val="0"/>
-          <w:numId w:val="13"/>
-        </w:numPr>
-      </w:pPr>
-      <w:r>
-        <w:t>Een presentatie van beide</w:t>
-      </w:r>
-      <w:r>
-        <w:t xml:space="preserve"> </w:t>
-      </w:r>
-      <w:r>
-        <w:t>folders.</w:t>
-      </w:r>
-    </w:p>
+    <w:bookmarkEnd w:id="12"/>
+    <w:p/>
     <w:sectPr>
-      <w:headerReference w:type="default" r:id="rId14"/>
-      <w:footerReference w:type="default" r:id="rId15"/>
+      <w:headerReference w:type="default" r:id="rId23"/>
+      <w:footerReference w:type="default" r:id="rId24"/>
       <w:pgSz w:w="11906" w:h="16838"/>
       <w:pgMar w:top="1417" w:right="1417" w:bottom="1417" w:left="1417" w:header="708" w:footer="708" w:gutter="0"/>
       <w:cols w:space="708"/>
@@ -8274,6 +8539,23 @@
       <w:szCs w:val="20"/>
     </w:rPr>
   </w:style>
+  <w:style w:type="paragraph" w:styleId="Normaalweb">
+    <w:name w:val="Normal (Web)"/>
+    <w:basedOn w:val="Standaard"/>
+    <w:uiPriority w:val="99"/>
+    <w:semiHidden/>
+    <w:unhideWhenUsed/>
+    <w:rsid w:val="00734F7E"/>
+    <w:pPr>
+      <w:spacing w:before="100" w:beforeAutospacing="1" w:after="100" w:afterAutospacing="1" w:line="240" w:lineRule="auto"/>
+    </w:pPr>
+    <w:rPr>
+      <w:rFonts w:ascii="Times New Roman" w:eastAsia="Times New Roman" w:hAnsi="Times New Roman" w:cs="Times New Roman"/>
+      <w:sz w:val="24"/>
+      <w:szCs w:val="24"/>
+      <w:lang w:eastAsia="nl-NL"/>
+    </w:rPr>
+  </w:style>
 </w:styles>
 </file>
 
@@ -8563,10 +8845,6 @@
 </file>
 
 <file path=customXml/item1.xml><?xml version="1.0" encoding="utf-8"?>
-<b:Sources xmlns:b="http://schemas.openxmlformats.org/officeDocument/2006/bibliography" xmlns="http://schemas.openxmlformats.org/officeDocument/2006/bibliography" SelectedStyle="\APA.XSL" StyleName="APA"/>
-</file>
-
-<file path=customXml/item2.xml><?xml version="1.0" encoding="utf-8"?>
 <ct:contentTypeSchema xmlns:ct="http://schemas.microsoft.com/office/2006/metadata/contentType" xmlns:ma="http://schemas.microsoft.com/office/2006/metadata/properties/metaAttributes" ct:_="" ma:_="" ma:contentTypeName="Document" ma:contentTypeID="0x010100EB239945D27E234297857BBE59F2AAA5" ma:contentTypeVersion="6" ma:contentTypeDescription="Een nieuw document maken." ma:contentTypeScope="" ma:versionID="93d6379af834914631b4da06ed5c115d">
   <xsd:schema xmlns:xsd="http://www.w3.org/2001/XMLSchema" xmlns:xs="http://www.w3.org/2001/XMLSchema" xmlns:p="http://schemas.microsoft.com/office/2006/metadata/properties" xmlns:ns2="a2c5bbff-c578-45dc-b6d4-b6843155b4a8" targetNamespace="http://schemas.microsoft.com/office/2006/metadata/properties" ma:root="true" ma:fieldsID="8bd096b4c8c92e56e8b52f80e138a551" ns2:_="">
     <xsd:import namespace="a2c5bbff-c578-45dc-b6d4-b6843155b4a8"/>
@@ -8724,7 +9002,17 @@
 </ct:contentTypeSchema>
 </file>
 
+<file path=customXml/item2.xml><?xml version="1.0" encoding="utf-8"?>
+<b:Sources xmlns:b="http://schemas.openxmlformats.org/officeDocument/2006/bibliography" xmlns="http://schemas.openxmlformats.org/officeDocument/2006/bibliography" SelectedStyle="\APA.XSL" StyleName="APA"/>
+</file>
+
 <file path=customXml/item3.xml><?xml version="1.0" encoding="utf-8"?>
+<p:properties xmlns:p="http://schemas.microsoft.com/office/2006/metadata/properties" xmlns:xsi="http://www.w3.org/2001/XMLSchema-instance" xmlns:pc="http://schemas.microsoft.com/office/infopath/2007/PartnerControls">
+  <documentManagement/>
+</p:properties>
+</file>
+
+<file path=customXml/item4.xml><?xml version="1.0" encoding="utf-8"?>
 <?mso-contentType ?>
 <FormTemplates xmlns="http://schemas.microsoft.com/sharepoint/v3/contenttype/forms">
   <Display>DocumentLibraryForm</Display>
@@ -8733,21 +9021,7 @@
 </FormTemplates>
 </file>
 
-<file path=customXml/item4.xml><?xml version="1.0" encoding="utf-8"?>
-<p:properties xmlns:p="http://schemas.microsoft.com/office/2006/metadata/properties" xmlns:xsi="http://www.w3.org/2001/XMLSchema-instance" xmlns:pc="http://schemas.microsoft.com/office/infopath/2007/PartnerControls">
-  <documentManagement/>
-</p:properties>
-</file>
-
 <file path=customXml/itemProps1.xml><?xml version="1.0" encoding="utf-8"?>
-<ds:datastoreItem xmlns:ds="http://schemas.openxmlformats.org/officeDocument/2006/customXml" ds:itemID="{EDDA05F6-046E-44E6-871F-313126092A9A}">
-  <ds:schemaRefs>
-    <ds:schemaRef ds:uri="http://schemas.openxmlformats.org/officeDocument/2006/bibliography"/>
-  </ds:schemaRefs>
-</ds:datastoreItem>
-</file>
-
-<file path=customXml/itemProps2.xml><?xml version="1.0" encoding="utf-8"?>
 <ds:datastoreItem xmlns:ds="http://schemas.openxmlformats.org/officeDocument/2006/customXml" ds:itemID="{FCCA7C5B-283A-4BBF-A480-41C3EF667737}">
   <ds:schemaRefs>
     <ds:schemaRef ds:uri="http://schemas.microsoft.com/office/2006/metadata/contentType"/>
@@ -8765,19 +9039,27 @@
 </ds:datastoreItem>
 </file>
 
-<file path=customXml/itemProps3.xml><?xml version="1.0" encoding="utf-8"?>
-<ds:datastoreItem xmlns:ds="http://schemas.openxmlformats.org/officeDocument/2006/customXml" ds:itemID="{A80B062C-D517-4FFB-92AC-66680162E1DE}">
+<file path=customXml/itemProps2.xml><?xml version="1.0" encoding="utf-8"?>
+<ds:datastoreItem xmlns:ds="http://schemas.openxmlformats.org/officeDocument/2006/customXml" ds:itemID="{EDDA05F6-046E-44E6-871F-313126092A9A}">
   <ds:schemaRefs>
-    <ds:schemaRef ds:uri="http://schemas.microsoft.com/sharepoint/v3/contenttype/forms"/>
+    <ds:schemaRef ds:uri="http://schemas.openxmlformats.org/officeDocument/2006/bibliography"/>
   </ds:schemaRefs>
 </ds:datastoreItem>
 </file>
 
-<file path=customXml/itemProps4.xml><?xml version="1.0" encoding="utf-8"?>
+<file path=customXml/itemProps3.xml><?xml version="1.0" encoding="utf-8"?>
 <ds:datastoreItem xmlns:ds="http://schemas.openxmlformats.org/officeDocument/2006/customXml" ds:itemID="{23CA7EEB-449D-4D8F-8C1F-296AC93908A3}">
   <ds:schemaRefs>
     <ds:schemaRef ds:uri="http://schemas.microsoft.com/office/2006/metadata/properties"/>
     <ds:schemaRef ds:uri="http://schemas.microsoft.com/office/infopath/2007/PartnerControls"/>
   </ds:schemaRefs>
 </ds:datastoreItem>
+</file>
+
+<file path=customXml/itemProps4.xml><?xml version="1.0" encoding="utf-8"?>
+<ds:datastoreItem xmlns:ds="http://schemas.openxmlformats.org/officeDocument/2006/customXml" ds:itemID="{A80B062C-D517-4FFB-92AC-66680162E1DE}">
+  <ds:schemaRefs>
+    <ds:schemaRef ds:uri="http://schemas.microsoft.com/sharepoint/v3/contenttype/forms"/>
+  </ds:schemaRefs>
+</ds:datastoreItem>
 </file>
</xml_diff>